<commit_message>
Added textures for items
</commit_message>
<xml_diff>
--- a/DM2294_GameProposal_Team7.docx
+++ b/DM2294_GameProposal_Team7.docx
@@ -532,7 +532,25 @@
                                     <w:szCs w:val="24"/>
                                   </w:rPr>
                                   <w:tab/>
-                                  <w:t>Shum Weng Sang (M) 132067D</w:t>
+                                  <w:t xml:space="preserve">Shum </w:t>
+                                </w:r>
+                                <w:proofErr w:type="spellStart"/>
+                                <w:r>
+                                  <w:rPr>
+                                    <w:rFonts w:ascii="Times New Roman" w:hAnsi="Times New Roman" w:cs="Times New Roman"/>
+                                    <w:sz w:val="24"/>
+                                    <w:szCs w:val="24"/>
+                                  </w:rPr>
+                                  <w:t>Weng</w:t>
+                                </w:r>
+                                <w:proofErr w:type="spellEnd"/>
+                                <w:r>
+                                  <w:rPr>
+                                    <w:rFonts w:ascii="Times New Roman" w:hAnsi="Times New Roman" w:cs="Times New Roman"/>
+                                    <w:sz w:val="24"/>
+                                    <w:szCs w:val="24"/>
+                                  </w:rPr>
+                                  <w:t xml:space="preserve"> Sang (M) 132067D</w:t>
                                 </w:r>
                               </w:p>
                               <w:p>
@@ -590,7 +608,25 @@
                                     <w:szCs w:val="24"/>
                                   </w:rPr>
                                   <w:tab/>
-                                  <w:t>Tan Wei Jie (M) 133060P</w:t>
+                                  <w:t xml:space="preserve">Tan Wei </w:t>
+                                </w:r>
+                                <w:proofErr w:type="spellStart"/>
+                                <w:r>
+                                  <w:rPr>
+                                    <w:rFonts w:ascii="Times New Roman" w:hAnsi="Times New Roman" w:cs="Times New Roman"/>
+                                    <w:sz w:val="24"/>
+                                    <w:szCs w:val="24"/>
+                                  </w:rPr>
+                                  <w:t>Jie</w:t>
+                                </w:r>
+                                <w:proofErr w:type="spellEnd"/>
+                                <w:r>
+                                  <w:rPr>
+                                    <w:rFonts w:ascii="Times New Roman" w:hAnsi="Times New Roman" w:cs="Times New Roman"/>
+                                    <w:sz w:val="24"/>
+                                    <w:szCs w:val="24"/>
+                                  </w:rPr>
+                                  <w:t xml:space="preserve"> (M) 133060P</w:t>
                                 </w:r>
                               </w:p>
                               <w:p>
@@ -706,7 +742,25 @@
                                     <w:szCs w:val="24"/>
                                   </w:rPr>
                                   <w:tab/>
-                                  <w:t>Andy Tay Ming Yew (M) 122257R</w:t>
+                                  <w:t xml:space="preserve">Andy </w:t>
+                                </w:r>
+                                <w:proofErr w:type="spellStart"/>
+                                <w:r>
+                                  <w:rPr>
+                                    <w:rFonts w:ascii="Times New Roman" w:hAnsi="Times New Roman" w:cs="Times New Roman"/>
+                                    <w:sz w:val="24"/>
+                                    <w:szCs w:val="24"/>
+                                  </w:rPr>
+                                  <w:t>Tay</w:t>
+                                </w:r>
+                                <w:proofErr w:type="spellEnd"/>
+                                <w:r>
+                                  <w:rPr>
+                                    <w:rFonts w:ascii="Times New Roman" w:hAnsi="Times New Roman" w:cs="Times New Roman"/>
+                                    <w:sz w:val="24"/>
+                                    <w:szCs w:val="24"/>
+                                  </w:rPr>
+                                  <w:t xml:space="preserve"> Ming Yew (M) 122257R</w:t>
                                 </w:r>
                               </w:p>
                             </w:txbxContent>
@@ -1439,15 +1493,23 @@
           <w:sz w:val="24"/>
           <w:szCs w:val="24"/>
         </w:rPr>
-        <w:t xml:space="preserve">A 2D top down scrolling game, to raise awareness of anti-gambling. The player must defeat zombies (which are gambling addictions) in order to get rid of their gambling habit. However, there will be temptations along the way where players have to decide if they want to gamble or not. If they do decide to gamble, there will be consequences. </w:t>
-      </w:r>
-      <w:r>
-        <w:rPr>
-          <w:rFonts w:ascii="Times New Roman" w:hAnsi="Times New Roman" w:cs="Times New Roman"/>
-          <w:sz w:val="24"/>
-          <w:szCs w:val="24"/>
-        </w:rPr>
-        <w:t>The player will start with a certain amount of money, and if the gamblers reach him, they will rob him of his money. When his money becomes 0, the player would lose. If the player gets rid of the gamblers, he will gain some money.</w:t>
+        <w:t xml:space="preserve">A 2D top down scrolling game, to raise awareness of anti-gambling. </w:t>
+      </w:r>
+      <w:r>
+        <w:rPr>
+          <w:rFonts w:ascii="Times New Roman" w:hAnsi="Times New Roman" w:cs="Times New Roman"/>
+          <w:sz w:val="24"/>
+          <w:szCs w:val="24"/>
+        </w:rPr>
+        <w:t>The world in the future is engulfed by gamblers that are going around stealing money and causing others to become gamblers. The hospitals of the time has declared gambling an illness and requires the player’s service to capture the gamblers.</w:t>
+      </w:r>
+      <w:r>
+        <w:rPr>
+          <w:rFonts w:ascii="Times New Roman" w:hAnsi="Times New Roman" w:cs="Times New Roman"/>
+          <w:sz w:val="24"/>
+          <w:szCs w:val="24"/>
+        </w:rPr>
+        <w:t xml:space="preserve"> The game would run on WASD keys for movement, and shoot where the mouse is. This would also require the player to rotate to the mouse.</w:t>
       </w:r>
     </w:p>
     <w:p>
@@ -1472,32 +1534,31 @@
           <w:szCs w:val="24"/>
         </w:rPr>
       </w:pPr>
-      <w:sdt>
-        <w:sdtPr>
-          <w:rPr>
-            <w:rFonts w:ascii="Times New Roman" w:hAnsi="Times New Roman" w:cs="Times New Roman"/>
-          </w:rPr>
-          <w:id w:val="1868870122"/>
-          <w:placeholder>
-            <w:docPart w:val="434020456F99416698C029332253E95A"/>
-          </w:placeholder>
-          <w15:appearance w15:val="hidden"/>
-        </w:sdtPr>
-        <w:sdtEndPr/>
-        <w:sdtContent>
-          <w:r>
-            <w:rPr>
-              <w:rFonts w:ascii="Times New Roman" w:hAnsi="Times New Roman" w:cs="Times New Roman"/>
-              <w:sz w:val="24"/>
-              <w:szCs w:val="24"/>
-            </w:rPr>
-            <w:t>Henry, a gambling addict</w:t>
-          </w:r>
-        </w:sdtContent>
-      </w:sdt>
-      <w:r>
-        <w:rPr>
-          <w:rFonts w:ascii="Times New Roman" w:hAnsi="Times New Roman" w:cs="Times New Roman"/>
+      <w:r>
+        <w:rPr>
+          <w:rFonts w:ascii="Times New Roman" w:hAnsi="Times New Roman" w:cs="Times New Roman"/>
+        </w:rPr>
+        <w:t xml:space="preserve">The player takes the role of a hired man of the hospital and is given money to take down the gamblers and cure them. By shooting them with tranquilizers, the player can knock them out and safely take them to the hospital. The player has access to three gun; the tranquilizer pistol, the tranquilizer </w:t>
+      </w:r>
+      <w:proofErr w:type="spellStart"/>
+      <w:r>
+        <w:rPr>
+          <w:rFonts w:ascii="Times New Roman" w:hAnsi="Times New Roman" w:cs="Times New Roman"/>
+        </w:rPr>
+        <w:t>uzi</w:t>
+      </w:r>
+      <w:proofErr w:type="spellEnd"/>
+      <w:r>
+        <w:rPr>
+          <w:rFonts w:ascii="Times New Roman" w:hAnsi="Times New Roman" w:cs="Times New Roman"/>
+        </w:rPr>
+        <w:t>, and the tranquilizer shotgun.</w:t>
+      </w:r>
+      <w:r>
+        <w:rPr>
+          <w:rFonts w:ascii="Times New Roman" w:hAnsi="Times New Roman" w:cs="Times New Roman"/>
+          <w:sz w:val="24"/>
+          <w:szCs w:val="24"/>
         </w:rPr>
         <w:t xml:space="preserve"> </w:t>
       </w:r>
@@ -1507,7 +1568,7 @@
           <w:sz w:val="24"/>
           <w:szCs w:val="24"/>
         </w:rPr>
-        <w:t xml:space="preserve">often has nightmares. Today, he’ll experience a nightmare so drastic that it could change his life forever. He dreamt of zombies attacking him due to the fact that he gambles and the zombies feed him with addiction. However, he felt sick when the zombies fed him with addiction, so he decided to kill them. He felt more powerful as he get rid of his addiction. But it came to a point where he has to decide to gamble again. Henry, couldn’t help but to gamble, and there came the consequences. The zombies attacked his family instead and all Henry could do was to stop his gambling addiction. </w:t>
+        <w:t>If the player decides to bet, which he can at the shop, the hospital will take action against him.</w:t>
       </w:r>
       <w:r>
         <w:rPr>
@@ -1533,8 +1594,19 @@
           <w:sz w:val="24"/>
           <w:szCs w:val="24"/>
         </w:rPr>
-        <w:t>Game Features:</w:t>
-      </w:r>
+        <w:t>Game Features</w:t>
+      </w:r>
+      <w:proofErr w:type="gramStart"/>
+      <w:r>
+        <w:rPr>
+          <w:rFonts w:ascii="Times New Roman" w:hAnsi="Times New Roman" w:cs="Times New Roman"/>
+          <w:b/>
+          <w:sz w:val="24"/>
+          <w:szCs w:val="24"/>
+        </w:rPr>
+        <w:t>:</w:t>
+      </w:r>
+      <w:proofErr w:type="gramEnd"/>
       <w:r>
         <w:rPr>
           <w:rFonts w:ascii="Times New Roman" w:hAnsi="Times New Roman" w:cs="Times New Roman"/>
@@ -1551,25 +1623,15 @@
           <w:szCs w:val="24"/>
         </w:rPr>
         <w:br/>
-        <w:t>-- Randomised position zombies.</w:t>
-      </w:r>
-      <w:r>
-        <w:rPr>
-          <w:rFonts w:ascii="Times New Roman" w:hAnsi="Times New Roman" w:cs="Times New Roman"/>
-          <w:sz w:val="24"/>
-          <w:szCs w:val="24"/>
-        </w:rPr>
-        <w:br/>
-        <w:t>--Load obstacles from file</w:t>
-      </w:r>
-      <w:r>
-        <w:rPr>
-          <w:rFonts w:ascii="Times New Roman" w:hAnsi="Times New Roman" w:cs="Times New Roman"/>
-          <w:sz w:val="24"/>
-          <w:szCs w:val="24"/>
-        </w:rPr>
-        <w:br/>
-        <w:t>--Three different types of zombies</w:t>
+        <w:t>--Load obstacles</w:t>
+      </w:r>
+      <w:r>
+        <w:rPr>
+          <w:rFonts w:ascii="Times New Roman" w:hAnsi="Times New Roman" w:cs="Times New Roman"/>
+          <w:sz w:val="24"/>
+          <w:szCs w:val="24"/>
+        </w:rPr>
+        <w:t xml:space="preserve"> from file</w:t>
       </w:r>
       <w:r>
         <w:rPr>
@@ -1614,16 +1676,23 @@
           <w:szCs w:val="24"/>
         </w:rPr>
         <w:br/>
-        <w:t>--Three different items</w:t>
-      </w:r>
-      <w:r>
-        <w:rPr>
-          <w:rFonts w:ascii="Times New Roman" w:hAnsi="Times New Roman" w:cs="Times New Roman"/>
-          <w:sz w:val="24"/>
-          <w:szCs w:val="24"/>
-        </w:rPr>
-        <w:br/>
-        <w:t>--Four levels</w:t>
+        <w:t>--T</w:t>
+      </w:r>
+      <w:r>
+        <w:rPr>
+          <w:rFonts w:ascii="Times New Roman" w:hAnsi="Times New Roman" w:cs="Times New Roman"/>
+          <w:sz w:val="24"/>
+          <w:szCs w:val="24"/>
+        </w:rPr>
+        <w:t>wo</w:t>
+      </w:r>
+      <w:r>
+        <w:rPr>
+          <w:rFonts w:ascii="Times New Roman" w:hAnsi="Times New Roman" w:cs="Times New Roman"/>
+          <w:sz w:val="24"/>
+          <w:szCs w:val="24"/>
+        </w:rPr>
+        <w:t xml:space="preserve"> different items</w:t>
       </w:r>
       <w:r>
         <w:rPr>
@@ -1634,19 +1703,40 @@
         <w:br/>
         <w:t>--</w:t>
       </w:r>
+      <w:r>
+        <w:rPr>
+          <w:rFonts w:ascii="Times New Roman" w:hAnsi="Times New Roman" w:cs="Times New Roman"/>
+          <w:sz w:val="24"/>
+          <w:szCs w:val="24"/>
+        </w:rPr>
+        <w:t>Three levels</w:t>
+      </w:r>
+      <w:r>
+        <w:rPr>
+          <w:rFonts w:ascii="Times New Roman" w:hAnsi="Times New Roman" w:cs="Times New Roman"/>
+          <w:sz w:val="24"/>
+          <w:szCs w:val="24"/>
+        </w:rPr>
+        <w:br/>
+      </w:r>
     </w:p>
     <w:p>
       <w:pPr>
-        <w:pStyle w:val="Heading2"/>
-        <w:rPr>
-          <w:rFonts w:ascii="Times New Roman" w:hAnsi="Times New Roman" w:cs="Times New Roman"/>
-        </w:rPr>
-      </w:pPr>
-      <w:r>
-        <w:rPr>
-          <w:rFonts w:ascii="Times New Roman" w:hAnsi="Times New Roman" w:cs="Times New Roman"/>
-        </w:rPr>
-        <w:t>Features</w:t>
+        <w:rPr>
+          <w:rFonts w:ascii="Times New Roman" w:hAnsi="Times New Roman" w:cs="Times New Roman"/>
+          <w:b/>
+          <w:sz w:val="24"/>
+          <w:szCs w:val="24"/>
+        </w:rPr>
+      </w:pPr>
+      <w:r>
+        <w:rPr>
+          <w:rFonts w:ascii="Times New Roman" w:hAnsi="Times New Roman" w:cs="Times New Roman"/>
+          <w:b/>
+          <w:sz w:val="24"/>
+          <w:szCs w:val="24"/>
+        </w:rPr>
+        <w:t>APIs Used:</w:t>
       </w:r>
     </w:p>
     <w:p>
@@ -1663,176 +1753,27 @@
           <w:sz w:val="24"/>
           <w:szCs w:val="24"/>
         </w:rPr>
-        <w:t>Shum Weng Sang (M) 132067D:</w:t>
-      </w:r>
-      <w:r>
-        <w:rPr>
-          <w:rFonts w:ascii="Times New Roman" w:hAnsi="Times New Roman" w:cs="Times New Roman"/>
-          <w:sz w:val="24"/>
-          <w:szCs w:val="24"/>
-        </w:rPr>
-        <w:tab/>
-      </w:r>
-      <w:r>
-        <w:rPr>
-          <w:rFonts w:ascii="Times New Roman" w:hAnsi="Times New Roman" w:cs="Times New Roman"/>
-          <w:sz w:val="24"/>
-          <w:szCs w:val="24"/>
-        </w:rPr>
-        <w:tab/>
-      </w:r>
-      <w:r>
-        <w:rPr>
-          <w:rFonts w:ascii="Times New Roman" w:hAnsi="Times New Roman" w:cs="Times New Roman"/>
-          <w:sz w:val="24"/>
-          <w:szCs w:val="24"/>
-        </w:rPr>
-        <w:tab/>
-      </w:r>
-      <w:r>
-        <w:rPr>
-          <w:rFonts w:ascii="Times New Roman" w:hAnsi="Times New Roman" w:cs="Times New Roman"/>
-          <w:sz w:val="24"/>
-          <w:szCs w:val="24"/>
-        </w:rPr>
-        <w:tab/>
-      </w:r>
-      <w:r>
-        <w:rPr>
-          <w:rFonts w:ascii="Times New Roman" w:hAnsi="Times New Roman" w:cs="Times New Roman"/>
-          <w:sz w:val="24"/>
-          <w:szCs w:val="24"/>
-        </w:rPr>
-        <w:tab/>
-      </w:r>
-      <w:r>
-        <w:rPr>
-          <w:rFonts w:ascii="Times New Roman" w:hAnsi="Times New Roman" w:cs="Times New Roman"/>
-          <w:sz w:val="24"/>
-          <w:szCs w:val="24"/>
-        </w:rPr>
-        <w:tab/>
-      </w:r>
-      <w:r>
-        <w:rPr>
-          <w:rFonts w:ascii="Times New Roman" w:hAnsi="Times New Roman" w:cs="Times New Roman"/>
-          <w:sz w:val="24"/>
-          <w:szCs w:val="24"/>
-        </w:rPr>
-        <w:t>-</w:t>
-      </w:r>
-      <w:r>
-        <w:rPr>
-          <w:rFonts w:ascii="Times New Roman" w:hAnsi="Times New Roman" w:cs="Times New Roman"/>
-          <w:sz w:val="24"/>
-          <w:szCs w:val="24"/>
-        </w:rPr>
-        <w:t>MVC Based Class</w:t>
+        <w:t>Windows API – Calling of windows for input of keys as well as creating of the window. Gets the monitor height and length.</w:t>
       </w:r>
     </w:p>
     <w:p>
       <w:pPr>
-        <w:rPr>
-          <w:rFonts w:ascii="Times New Roman" w:hAnsi="Times New Roman" w:cs="Times New Roman"/>
-          <w:sz w:val="24"/>
-          <w:szCs w:val="24"/>
-        </w:rPr>
-      </w:pPr>
-      <w:r>
-        <w:rPr>
-          <w:rFonts w:ascii="Times New Roman" w:hAnsi="Times New Roman" w:cs="Times New Roman"/>
-          <w:sz w:val="24"/>
-          <w:szCs w:val="24"/>
-        </w:rPr>
-        <w:tab/>
-      </w:r>
-      <w:r>
-        <w:rPr>
-          <w:rFonts w:ascii="Times New Roman" w:hAnsi="Times New Roman" w:cs="Times New Roman"/>
-          <w:sz w:val="24"/>
-          <w:szCs w:val="24"/>
-        </w:rPr>
-        <w:tab/>
-      </w:r>
-      <w:r>
-        <w:rPr>
-          <w:rFonts w:ascii="Times New Roman" w:hAnsi="Times New Roman" w:cs="Times New Roman"/>
-          <w:sz w:val="24"/>
-          <w:szCs w:val="24"/>
-        </w:rPr>
-        <w:tab/>
-      </w:r>
-      <w:r>
-        <w:rPr>
-          <w:rFonts w:ascii="Times New Roman" w:hAnsi="Times New Roman" w:cs="Times New Roman"/>
-          <w:sz w:val="24"/>
-          <w:szCs w:val="24"/>
-        </w:rPr>
-        <w:tab/>
-      </w:r>
-      <w:r>
-        <w:rPr>
-          <w:rFonts w:ascii="Times New Roman" w:hAnsi="Times New Roman" w:cs="Times New Roman"/>
-          <w:sz w:val="24"/>
-          <w:szCs w:val="24"/>
-        </w:rPr>
-        <w:tab/>
-      </w:r>
-      <w:r>
-        <w:rPr>
-          <w:rFonts w:ascii="Times New Roman" w:hAnsi="Times New Roman" w:cs="Times New Roman"/>
-          <w:sz w:val="24"/>
-          <w:szCs w:val="24"/>
-        </w:rPr>
-        <w:tab/>
-      </w:r>
-      <w:r>
-        <w:rPr>
-          <w:rFonts w:ascii="Times New Roman" w:hAnsi="Times New Roman" w:cs="Times New Roman"/>
-          <w:sz w:val="24"/>
-          <w:szCs w:val="24"/>
-        </w:rPr>
-        <w:tab/>
-      </w:r>
-      <w:r>
-        <w:rPr>
-          <w:rFonts w:ascii="Times New Roman" w:hAnsi="Times New Roman" w:cs="Times New Roman"/>
-          <w:sz w:val="24"/>
-          <w:szCs w:val="24"/>
-        </w:rPr>
-        <w:tab/>
-      </w:r>
-      <w:r>
-        <w:rPr>
-          <w:rFonts w:ascii="Times New Roman" w:hAnsi="Times New Roman" w:cs="Times New Roman"/>
-          <w:sz w:val="24"/>
-          <w:szCs w:val="24"/>
-        </w:rPr>
-        <w:tab/>
-      </w:r>
-      <w:r>
-        <w:rPr>
-          <w:rFonts w:ascii="Times New Roman" w:hAnsi="Times New Roman" w:cs="Times New Roman"/>
-          <w:sz w:val="24"/>
-          <w:szCs w:val="24"/>
-        </w:rPr>
-        <w:tab/>
-      </w:r>
-      <w:r>
-        <w:rPr>
-          <w:rFonts w:ascii="Times New Roman" w:hAnsi="Times New Roman" w:cs="Times New Roman"/>
-          <w:sz w:val="24"/>
-          <w:szCs w:val="24"/>
-        </w:rPr>
-        <w:t>-</w:t>
-      </w:r>
-      <w:r>
-        <w:rPr>
-          <w:rFonts w:ascii="Times New Roman" w:hAnsi="Times New Roman" w:cs="Times New Roman"/>
-          <w:sz w:val="24"/>
-          <w:szCs w:val="24"/>
-        </w:rPr>
-        <w:t>Entity Class</w:t>
+        <w:pStyle w:val="Heading2"/>
+        <w:rPr>
+          <w:rFonts w:ascii="Times New Roman" w:hAnsi="Times New Roman" w:cs="Times New Roman"/>
+        </w:rPr>
+      </w:pPr>
+      <w:r>
+        <w:rPr>
+          <w:rFonts w:ascii="Times New Roman" w:hAnsi="Times New Roman" w:cs="Times New Roman"/>
+        </w:rPr>
+        <w:t>Features</w:t>
+      </w:r>
+      <w:r>
+        <w:rPr>
+          <w:rFonts w:ascii="Times New Roman" w:hAnsi="Times New Roman" w:cs="Times New Roman"/>
+        </w:rPr>
+        <w:t xml:space="preserve"> – Who is in charge of what?</w:t>
       </w:r>
     </w:p>
     <w:p>
@@ -1849,6 +1790,300 @@
           <w:sz w:val="24"/>
           <w:szCs w:val="24"/>
         </w:rPr>
+        <w:t xml:space="preserve">Shum </w:t>
+      </w:r>
+      <w:proofErr w:type="spellStart"/>
+      <w:r>
+        <w:rPr>
+          <w:rFonts w:ascii="Times New Roman" w:hAnsi="Times New Roman" w:cs="Times New Roman"/>
+          <w:sz w:val="24"/>
+          <w:szCs w:val="24"/>
+        </w:rPr>
+        <w:t>Weng</w:t>
+      </w:r>
+      <w:proofErr w:type="spellEnd"/>
+      <w:r>
+        <w:rPr>
+          <w:rFonts w:ascii="Times New Roman" w:hAnsi="Times New Roman" w:cs="Times New Roman"/>
+          <w:sz w:val="24"/>
+          <w:szCs w:val="24"/>
+        </w:rPr>
+        <w:t xml:space="preserve"> Sang (M) 132067D:</w:t>
+      </w:r>
+      <w:r>
+        <w:rPr>
+          <w:rFonts w:ascii="Times New Roman" w:hAnsi="Times New Roman" w:cs="Times New Roman"/>
+          <w:sz w:val="24"/>
+          <w:szCs w:val="24"/>
+        </w:rPr>
+        <w:tab/>
+      </w:r>
+      <w:r>
+        <w:rPr>
+          <w:rFonts w:ascii="Times New Roman" w:hAnsi="Times New Roman" w:cs="Times New Roman"/>
+          <w:sz w:val="24"/>
+          <w:szCs w:val="24"/>
+        </w:rPr>
+        <w:tab/>
+      </w:r>
+      <w:r>
+        <w:rPr>
+          <w:rFonts w:ascii="Times New Roman" w:hAnsi="Times New Roman" w:cs="Times New Roman"/>
+          <w:sz w:val="24"/>
+          <w:szCs w:val="24"/>
+        </w:rPr>
+        <w:tab/>
+      </w:r>
+      <w:r>
+        <w:rPr>
+          <w:rFonts w:ascii="Times New Roman" w:hAnsi="Times New Roman" w:cs="Times New Roman"/>
+          <w:sz w:val="24"/>
+          <w:szCs w:val="24"/>
+        </w:rPr>
+        <w:tab/>
+      </w:r>
+      <w:r>
+        <w:rPr>
+          <w:rFonts w:ascii="Times New Roman" w:hAnsi="Times New Roman" w:cs="Times New Roman"/>
+          <w:sz w:val="24"/>
+          <w:szCs w:val="24"/>
+        </w:rPr>
+        <w:tab/>
+      </w:r>
+      <w:r>
+        <w:rPr>
+          <w:rFonts w:ascii="Times New Roman" w:hAnsi="Times New Roman" w:cs="Times New Roman"/>
+          <w:sz w:val="24"/>
+          <w:szCs w:val="24"/>
+        </w:rPr>
+        <w:tab/>
+      </w:r>
+      <w:r>
+        <w:rPr>
+          <w:rFonts w:ascii="Times New Roman" w:hAnsi="Times New Roman" w:cs="Times New Roman"/>
+          <w:sz w:val="24"/>
+          <w:szCs w:val="24"/>
+        </w:rPr>
+        <w:t>-</w:t>
+      </w:r>
+      <w:r>
+        <w:rPr>
+          <w:rFonts w:ascii="Times New Roman" w:hAnsi="Times New Roman" w:cs="Times New Roman"/>
+          <w:sz w:val="24"/>
+          <w:szCs w:val="24"/>
+        </w:rPr>
+        <w:t>MVC Based Class</w:t>
+      </w:r>
+    </w:p>
+    <w:p>
+      <w:pPr>
+        <w:rPr>
+          <w:rFonts w:ascii="Times New Roman" w:hAnsi="Times New Roman" w:cs="Times New Roman"/>
+          <w:sz w:val="24"/>
+          <w:szCs w:val="24"/>
+        </w:rPr>
+      </w:pPr>
+      <w:r>
+        <w:rPr>
+          <w:rFonts w:ascii="Times New Roman" w:hAnsi="Times New Roman" w:cs="Times New Roman"/>
+          <w:sz w:val="24"/>
+          <w:szCs w:val="24"/>
+        </w:rPr>
+        <w:tab/>
+      </w:r>
+      <w:r>
+        <w:rPr>
+          <w:rFonts w:ascii="Times New Roman" w:hAnsi="Times New Roman" w:cs="Times New Roman"/>
+          <w:sz w:val="24"/>
+          <w:szCs w:val="24"/>
+        </w:rPr>
+        <w:tab/>
+      </w:r>
+      <w:r>
+        <w:rPr>
+          <w:rFonts w:ascii="Times New Roman" w:hAnsi="Times New Roman" w:cs="Times New Roman"/>
+          <w:sz w:val="24"/>
+          <w:szCs w:val="24"/>
+        </w:rPr>
+        <w:tab/>
+      </w:r>
+      <w:r>
+        <w:rPr>
+          <w:rFonts w:ascii="Times New Roman" w:hAnsi="Times New Roman" w:cs="Times New Roman"/>
+          <w:sz w:val="24"/>
+          <w:szCs w:val="24"/>
+        </w:rPr>
+        <w:tab/>
+      </w:r>
+      <w:r>
+        <w:rPr>
+          <w:rFonts w:ascii="Times New Roman" w:hAnsi="Times New Roman" w:cs="Times New Roman"/>
+          <w:sz w:val="24"/>
+          <w:szCs w:val="24"/>
+        </w:rPr>
+        <w:tab/>
+      </w:r>
+      <w:r>
+        <w:rPr>
+          <w:rFonts w:ascii="Times New Roman" w:hAnsi="Times New Roman" w:cs="Times New Roman"/>
+          <w:sz w:val="24"/>
+          <w:szCs w:val="24"/>
+        </w:rPr>
+        <w:tab/>
+      </w:r>
+      <w:r>
+        <w:rPr>
+          <w:rFonts w:ascii="Times New Roman" w:hAnsi="Times New Roman" w:cs="Times New Roman"/>
+          <w:sz w:val="24"/>
+          <w:szCs w:val="24"/>
+        </w:rPr>
+        <w:tab/>
+      </w:r>
+      <w:r>
+        <w:rPr>
+          <w:rFonts w:ascii="Times New Roman" w:hAnsi="Times New Roman" w:cs="Times New Roman"/>
+          <w:sz w:val="24"/>
+          <w:szCs w:val="24"/>
+        </w:rPr>
+        <w:tab/>
+      </w:r>
+      <w:r>
+        <w:rPr>
+          <w:rFonts w:ascii="Times New Roman" w:hAnsi="Times New Roman" w:cs="Times New Roman"/>
+          <w:sz w:val="24"/>
+          <w:szCs w:val="24"/>
+        </w:rPr>
+        <w:tab/>
+      </w:r>
+      <w:r>
+        <w:rPr>
+          <w:rFonts w:ascii="Times New Roman" w:hAnsi="Times New Roman" w:cs="Times New Roman"/>
+          <w:sz w:val="24"/>
+          <w:szCs w:val="24"/>
+        </w:rPr>
+        <w:tab/>
+      </w:r>
+      <w:r>
+        <w:rPr>
+          <w:rFonts w:ascii="Times New Roman" w:hAnsi="Times New Roman" w:cs="Times New Roman"/>
+          <w:sz w:val="24"/>
+          <w:szCs w:val="24"/>
+        </w:rPr>
+        <w:t>-</w:t>
+      </w:r>
+      <w:r>
+        <w:rPr>
+          <w:rFonts w:ascii="Times New Roman" w:hAnsi="Times New Roman" w:cs="Times New Roman"/>
+          <w:sz w:val="24"/>
+          <w:szCs w:val="24"/>
+        </w:rPr>
+        <w:t>Entity Class</w:t>
+      </w:r>
+    </w:p>
+    <w:p>
+      <w:pPr>
+        <w:rPr>
+          <w:rFonts w:ascii="Times New Roman" w:hAnsi="Times New Roman" w:cs="Times New Roman"/>
+          <w:sz w:val="24"/>
+          <w:szCs w:val="24"/>
+        </w:rPr>
+      </w:pPr>
+      <w:r>
+        <w:rPr>
+          <w:rFonts w:ascii="Times New Roman" w:hAnsi="Times New Roman" w:cs="Times New Roman"/>
+          <w:sz w:val="24"/>
+          <w:szCs w:val="24"/>
+        </w:rPr>
+        <w:tab/>
+      </w:r>
+      <w:r>
+        <w:rPr>
+          <w:rFonts w:ascii="Times New Roman" w:hAnsi="Times New Roman" w:cs="Times New Roman"/>
+          <w:sz w:val="24"/>
+          <w:szCs w:val="24"/>
+        </w:rPr>
+        <w:tab/>
+      </w:r>
+      <w:r>
+        <w:rPr>
+          <w:rFonts w:ascii="Times New Roman" w:hAnsi="Times New Roman" w:cs="Times New Roman"/>
+          <w:sz w:val="24"/>
+          <w:szCs w:val="24"/>
+        </w:rPr>
+        <w:tab/>
+      </w:r>
+      <w:r>
+        <w:rPr>
+          <w:rFonts w:ascii="Times New Roman" w:hAnsi="Times New Roman" w:cs="Times New Roman"/>
+          <w:sz w:val="24"/>
+          <w:szCs w:val="24"/>
+        </w:rPr>
+        <w:tab/>
+      </w:r>
+      <w:r>
+        <w:rPr>
+          <w:rFonts w:ascii="Times New Roman" w:hAnsi="Times New Roman" w:cs="Times New Roman"/>
+          <w:sz w:val="24"/>
+          <w:szCs w:val="24"/>
+        </w:rPr>
+        <w:tab/>
+      </w:r>
+      <w:r>
+        <w:rPr>
+          <w:rFonts w:ascii="Times New Roman" w:hAnsi="Times New Roman" w:cs="Times New Roman"/>
+          <w:sz w:val="24"/>
+          <w:szCs w:val="24"/>
+        </w:rPr>
+        <w:tab/>
+      </w:r>
+      <w:r>
+        <w:rPr>
+          <w:rFonts w:ascii="Times New Roman" w:hAnsi="Times New Roman" w:cs="Times New Roman"/>
+          <w:sz w:val="24"/>
+          <w:szCs w:val="24"/>
+        </w:rPr>
+        <w:tab/>
+      </w:r>
+      <w:r>
+        <w:rPr>
+          <w:rFonts w:ascii="Times New Roman" w:hAnsi="Times New Roman" w:cs="Times New Roman"/>
+          <w:sz w:val="24"/>
+          <w:szCs w:val="24"/>
+        </w:rPr>
+        <w:tab/>
+      </w:r>
+      <w:r>
+        <w:rPr>
+          <w:rFonts w:ascii="Times New Roman" w:hAnsi="Times New Roman" w:cs="Times New Roman"/>
+          <w:sz w:val="24"/>
+          <w:szCs w:val="24"/>
+        </w:rPr>
+        <w:tab/>
+      </w:r>
+      <w:r>
+        <w:rPr>
+          <w:rFonts w:ascii="Times New Roman" w:hAnsi="Times New Roman" w:cs="Times New Roman"/>
+          <w:sz w:val="24"/>
+          <w:szCs w:val="24"/>
+        </w:rPr>
+        <w:tab/>
+        <w:t>-Player Class</w:t>
+      </w:r>
+    </w:p>
+    <w:p>
+      <w:pPr>
+        <w:rPr>
+          <w:rFonts w:ascii="Times New Roman" w:hAnsi="Times New Roman" w:cs="Times New Roman"/>
+          <w:sz w:val="24"/>
+          <w:szCs w:val="24"/>
+        </w:rPr>
+      </w:pPr>
+      <w:r>
+        <w:rPr>
+          <w:rFonts w:ascii="Times New Roman" w:hAnsi="Times New Roman" w:cs="Times New Roman"/>
+          <w:sz w:val="24"/>
+          <w:szCs w:val="24"/>
+        </w:rPr>
         <w:lastRenderedPageBreak/>
         <w:tab/>
       </w:r>
@@ -1923,1392 +2158,1376 @@
           <w:szCs w:val="24"/>
         </w:rPr>
         <w:tab/>
-        <w:t>-Player Class</w:t>
-      </w:r>
+      </w:r>
+      <w:r>
+        <w:rPr>
+          <w:rFonts w:ascii="Times New Roman" w:hAnsi="Times New Roman" w:cs="Times New Roman"/>
+          <w:sz w:val="24"/>
+          <w:szCs w:val="24"/>
+        </w:rPr>
+        <w:t>-</w:t>
+      </w:r>
+      <w:r>
+        <w:rPr>
+          <w:rFonts w:ascii="Times New Roman" w:hAnsi="Times New Roman" w:cs="Times New Roman"/>
+          <w:sz w:val="24"/>
+          <w:szCs w:val="24"/>
+        </w:rPr>
+        <w:t>Map Class</w:t>
+      </w:r>
+    </w:p>
+    <w:p>
+      <w:pPr>
+        <w:rPr>
+          <w:rFonts w:ascii="Times New Roman" w:hAnsi="Times New Roman" w:cs="Times New Roman"/>
+          <w:sz w:val="24"/>
+          <w:szCs w:val="24"/>
+        </w:rPr>
+      </w:pPr>
+      <w:r>
+        <w:rPr>
+          <w:rFonts w:ascii="Times New Roman" w:hAnsi="Times New Roman" w:cs="Times New Roman"/>
+          <w:sz w:val="24"/>
+          <w:szCs w:val="24"/>
+        </w:rPr>
+        <w:tab/>
+      </w:r>
+      <w:r>
+        <w:rPr>
+          <w:rFonts w:ascii="Times New Roman" w:hAnsi="Times New Roman" w:cs="Times New Roman"/>
+          <w:sz w:val="24"/>
+          <w:szCs w:val="24"/>
+        </w:rPr>
+        <w:tab/>
+      </w:r>
+      <w:r>
+        <w:rPr>
+          <w:rFonts w:ascii="Times New Roman" w:hAnsi="Times New Roman" w:cs="Times New Roman"/>
+          <w:sz w:val="24"/>
+          <w:szCs w:val="24"/>
+        </w:rPr>
+        <w:tab/>
+      </w:r>
+      <w:r>
+        <w:rPr>
+          <w:rFonts w:ascii="Times New Roman" w:hAnsi="Times New Roman" w:cs="Times New Roman"/>
+          <w:sz w:val="24"/>
+          <w:szCs w:val="24"/>
+        </w:rPr>
+        <w:tab/>
+      </w:r>
+      <w:r>
+        <w:rPr>
+          <w:rFonts w:ascii="Times New Roman" w:hAnsi="Times New Roman" w:cs="Times New Roman"/>
+          <w:sz w:val="24"/>
+          <w:szCs w:val="24"/>
+        </w:rPr>
+        <w:tab/>
+      </w:r>
+      <w:r>
+        <w:rPr>
+          <w:rFonts w:ascii="Times New Roman" w:hAnsi="Times New Roman" w:cs="Times New Roman"/>
+          <w:sz w:val="24"/>
+          <w:szCs w:val="24"/>
+        </w:rPr>
+        <w:tab/>
+      </w:r>
+      <w:r>
+        <w:rPr>
+          <w:rFonts w:ascii="Times New Roman" w:hAnsi="Times New Roman" w:cs="Times New Roman"/>
+          <w:sz w:val="24"/>
+          <w:szCs w:val="24"/>
+        </w:rPr>
+        <w:tab/>
+      </w:r>
+      <w:r>
+        <w:rPr>
+          <w:rFonts w:ascii="Times New Roman" w:hAnsi="Times New Roman" w:cs="Times New Roman"/>
+          <w:sz w:val="24"/>
+          <w:szCs w:val="24"/>
+        </w:rPr>
+        <w:tab/>
+      </w:r>
+      <w:r>
+        <w:rPr>
+          <w:rFonts w:ascii="Times New Roman" w:hAnsi="Times New Roman" w:cs="Times New Roman"/>
+          <w:sz w:val="24"/>
+          <w:szCs w:val="24"/>
+        </w:rPr>
+        <w:tab/>
+      </w:r>
+      <w:r>
+        <w:rPr>
+          <w:rFonts w:ascii="Times New Roman" w:hAnsi="Times New Roman" w:cs="Times New Roman"/>
+          <w:sz w:val="24"/>
+          <w:szCs w:val="24"/>
+        </w:rPr>
+        <w:tab/>
+      </w:r>
+      <w:r>
+        <w:rPr>
+          <w:rFonts w:ascii="Times New Roman" w:hAnsi="Times New Roman" w:cs="Times New Roman"/>
+          <w:sz w:val="24"/>
+          <w:szCs w:val="24"/>
+        </w:rPr>
+        <w:t>-</w:t>
+      </w:r>
+      <w:r>
+        <w:rPr>
+          <w:rFonts w:ascii="Times New Roman" w:hAnsi="Times New Roman" w:cs="Times New Roman"/>
+          <w:sz w:val="24"/>
+          <w:szCs w:val="24"/>
+        </w:rPr>
+        <w:t>Collision Class</w:t>
+      </w:r>
+    </w:p>
+    <w:p>
+      <w:pPr>
+        <w:rPr>
+          <w:rFonts w:ascii="Times New Roman" w:hAnsi="Times New Roman" w:cs="Times New Roman"/>
+          <w:sz w:val="24"/>
+          <w:szCs w:val="24"/>
+        </w:rPr>
+      </w:pPr>
+      <w:r>
+        <w:rPr>
+          <w:rFonts w:ascii="Times New Roman" w:hAnsi="Times New Roman" w:cs="Times New Roman"/>
+          <w:sz w:val="24"/>
+          <w:szCs w:val="24"/>
+        </w:rPr>
+        <w:t>---------------------------------------------------------------------------------------------------------------------</w:t>
+      </w:r>
+    </w:p>
+    <w:p>
+      <w:pPr>
+        <w:ind w:left="5040" w:hanging="5040"/>
+        <w:rPr>
+          <w:rFonts w:ascii="Times New Roman" w:hAnsi="Times New Roman" w:cs="Times New Roman"/>
+          <w:sz w:val="24"/>
+          <w:szCs w:val="24"/>
+        </w:rPr>
+      </w:pPr>
+      <w:r>
+        <w:rPr>
+          <w:rFonts w:ascii="Times New Roman" w:hAnsi="Times New Roman" w:cs="Times New Roman"/>
+          <w:sz w:val="24"/>
+          <w:szCs w:val="24"/>
+        </w:rPr>
+        <w:t xml:space="preserve">Tan Wei </w:t>
+      </w:r>
+      <w:proofErr w:type="spellStart"/>
+      <w:r>
+        <w:rPr>
+          <w:rFonts w:ascii="Times New Roman" w:hAnsi="Times New Roman" w:cs="Times New Roman"/>
+          <w:sz w:val="24"/>
+          <w:szCs w:val="24"/>
+        </w:rPr>
+        <w:t>Jie</w:t>
+      </w:r>
+      <w:proofErr w:type="spellEnd"/>
+      <w:r>
+        <w:rPr>
+          <w:rFonts w:ascii="Times New Roman" w:hAnsi="Times New Roman" w:cs="Times New Roman"/>
+          <w:sz w:val="24"/>
+          <w:szCs w:val="24"/>
+        </w:rPr>
+        <w:t xml:space="preserve"> (M) 133060P:</w:t>
+      </w:r>
+      <w:r>
+        <w:rPr>
+          <w:rFonts w:ascii="Times New Roman" w:hAnsi="Times New Roman" w:cs="Times New Roman"/>
+          <w:sz w:val="24"/>
+          <w:szCs w:val="24"/>
+        </w:rPr>
+        <w:tab/>
+      </w:r>
+      <w:r>
+        <w:rPr>
+          <w:rFonts w:ascii="Times New Roman" w:hAnsi="Times New Roman" w:cs="Times New Roman"/>
+          <w:sz w:val="24"/>
+          <w:szCs w:val="24"/>
+        </w:rPr>
+        <w:tab/>
+      </w:r>
+      <w:r>
+        <w:rPr>
+          <w:rFonts w:ascii="Times New Roman" w:hAnsi="Times New Roman" w:cs="Times New Roman"/>
+          <w:sz w:val="24"/>
+          <w:szCs w:val="24"/>
+        </w:rPr>
+        <w:tab/>
+      </w:r>
+      <w:r>
+        <w:rPr>
+          <w:rFonts w:ascii="Times New Roman" w:hAnsi="Times New Roman" w:cs="Times New Roman"/>
+          <w:sz w:val="24"/>
+          <w:szCs w:val="24"/>
+        </w:rPr>
+        <w:tab/>
+        <w:t>-</w:t>
+      </w:r>
+      <w:r>
+        <w:rPr>
+          <w:rFonts w:ascii="Times New Roman" w:hAnsi="Times New Roman" w:cs="Times New Roman"/>
+          <w:sz w:val="24"/>
+          <w:szCs w:val="24"/>
+        </w:rPr>
+        <w:t xml:space="preserve">AI Class (Normal, </w:t>
+      </w:r>
+    </w:p>
+    <w:p>
+      <w:pPr>
+        <w:ind w:left="5040" w:hanging="5040"/>
+        <w:rPr>
+          <w:rFonts w:ascii="Times New Roman" w:hAnsi="Times New Roman" w:cs="Times New Roman"/>
+          <w:sz w:val="24"/>
+          <w:szCs w:val="24"/>
+        </w:rPr>
+      </w:pPr>
+      <w:r>
+        <w:rPr>
+          <w:rFonts w:ascii="Times New Roman" w:hAnsi="Times New Roman" w:cs="Times New Roman"/>
+          <w:sz w:val="24"/>
+          <w:szCs w:val="24"/>
+        </w:rPr>
+        <w:tab/>
+      </w:r>
+      <w:r>
+        <w:rPr>
+          <w:rFonts w:ascii="Times New Roman" w:hAnsi="Times New Roman" w:cs="Times New Roman"/>
+          <w:sz w:val="24"/>
+          <w:szCs w:val="24"/>
+        </w:rPr>
+        <w:tab/>
+      </w:r>
+      <w:r>
+        <w:rPr>
+          <w:rFonts w:ascii="Times New Roman" w:hAnsi="Times New Roman" w:cs="Times New Roman"/>
+          <w:sz w:val="24"/>
+          <w:szCs w:val="24"/>
+        </w:rPr>
+        <w:tab/>
+      </w:r>
+      <w:r>
+        <w:rPr>
+          <w:rFonts w:ascii="Times New Roman" w:hAnsi="Times New Roman" w:cs="Times New Roman"/>
+          <w:sz w:val="24"/>
+          <w:szCs w:val="24"/>
+        </w:rPr>
+        <w:tab/>
+        <w:t>(Fast, slow zombie)</w:t>
+      </w:r>
+    </w:p>
+    <w:p>
+      <w:pPr>
+        <w:rPr>
+          <w:rFonts w:ascii="Times New Roman" w:hAnsi="Times New Roman" w:cs="Times New Roman"/>
+          <w:sz w:val="24"/>
+          <w:szCs w:val="24"/>
+        </w:rPr>
+      </w:pPr>
+      <w:r>
+        <w:rPr>
+          <w:rFonts w:ascii="Times New Roman" w:hAnsi="Times New Roman" w:cs="Times New Roman"/>
+          <w:sz w:val="24"/>
+          <w:szCs w:val="24"/>
+        </w:rPr>
+        <w:tab/>
+      </w:r>
+      <w:r>
+        <w:rPr>
+          <w:rFonts w:ascii="Times New Roman" w:hAnsi="Times New Roman" w:cs="Times New Roman"/>
+          <w:sz w:val="24"/>
+          <w:szCs w:val="24"/>
+        </w:rPr>
+        <w:tab/>
+      </w:r>
+      <w:r>
+        <w:rPr>
+          <w:rFonts w:ascii="Times New Roman" w:hAnsi="Times New Roman" w:cs="Times New Roman"/>
+          <w:sz w:val="24"/>
+          <w:szCs w:val="24"/>
+        </w:rPr>
+        <w:tab/>
+      </w:r>
+      <w:r>
+        <w:rPr>
+          <w:rFonts w:ascii="Times New Roman" w:hAnsi="Times New Roman" w:cs="Times New Roman"/>
+          <w:sz w:val="24"/>
+          <w:szCs w:val="24"/>
+        </w:rPr>
+        <w:tab/>
+      </w:r>
+      <w:r>
+        <w:rPr>
+          <w:rFonts w:ascii="Times New Roman" w:hAnsi="Times New Roman" w:cs="Times New Roman"/>
+          <w:sz w:val="24"/>
+          <w:szCs w:val="24"/>
+        </w:rPr>
+        <w:tab/>
+      </w:r>
+      <w:r>
+        <w:rPr>
+          <w:rFonts w:ascii="Times New Roman" w:hAnsi="Times New Roman" w:cs="Times New Roman"/>
+          <w:sz w:val="24"/>
+          <w:szCs w:val="24"/>
+        </w:rPr>
+        <w:tab/>
+      </w:r>
+      <w:r>
+        <w:rPr>
+          <w:rFonts w:ascii="Times New Roman" w:hAnsi="Times New Roman" w:cs="Times New Roman"/>
+          <w:sz w:val="24"/>
+          <w:szCs w:val="24"/>
+        </w:rPr>
+        <w:tab/>
+      </w:r>
+      <w:r>
+        <w:rPr>
+          <w:rFonts w:ascii="Times New Roman" w:hAnsi="Times New Roman" w:cs="Times New Roman"/>
+          <w:sz w:val="24"/>
+          <w:szCs w:val="24"/>
+        </w:rPr>
+        <w:tab/>
+      </w:r>
+      <w:r>
+        <w:rPr>
+          <w:rFonts w:ascii="Times New Roman" w:hAnsi="Times New Roman" w:cs="Times New Roman"/>
+          <w:sz w:val="24"/>
+          <w:szCs w:val="24"/>
+        </w:rPr>
+        <w:tab/>
+      </w:r>
+      <w:r>
+        <w:rPr>
+          <w:rFonts w:ascii="Times New Roman" w:hAnsi="Times New Roman" w:cs="Times New Roman"/>
+          <w:sz w:val="24"/>
+          <w:szCs w:val="24"/>
+        </w:rPr>
+        <w:tab/>
+      </w:r>
+      <w:r>
+        <w:rPr>
+          <w:rFonts w:ascii="Times New Roman" w:hAnsi="Times New Roman" w:cs="Times New Roman"/>
+          <w:sz w:val="24"/>
+          <w:szCs w:val="24"/>
+        </w:rPr>
+        <w:t>-</w:t>
+      </w:r>
+      <w:r>
+        <w:rPr>
+          <w:rFonts w:ascii="Times New Roman" w:hAnsi="Times New Roman" w:cs="Times New Roman"/>
+          <w:sz w:val="24"/>
+          <w:szCs w:val="24"/>
+        </w:rPr>
+        <w:t>Gun Class</w:t>
+      </w:r>
+    </w:p>
+    <w:p>
+      <w:pPr>
+        <w:rPr>
+          <w:rFonts w:ascii="Times New Roman" w:hAnsi="Times New Roman" w:cs="Times New Roman"/>
+          <w:sz w:val="24"/>
+          <w:szCs w:val="24"/>
+        </w:rPr>
+      </w:pPr>
+      <w:r>
+        <w:rPr>
+          <w:rFonts w:ascii="Times New Roman" w:hAnsi="Times New Roman" w:cs="Times New Roman"/>
+          <w:sz w:val="24"/>
+          <w:szCs w:val="24"/>
+        </w:rPr>
+        <w:tab/>
+      </w:r>
+      <w:r>
+        <w:rPr>
+          <w:rFonts w:ascii="Times New Roman" w:hAnsi="Times New Roman" w:cs="Times New Roman"/>
+          <w:sz w:val="24"/>
+          <w:szCs w:val="24"/>
+        </w:rPr>
+        <w:tab/>
+      </w:r>
+      <w:r>
+        <w:rPr>
+          <w:rFonts w:ascii="Times New Roman" w:hAnsi="Times New Roman" w:cs="Times New Roman"/>
+          <w:sz w:val="24"/>
+          <w:szCs w:val="24"/>
+        </w:rPr>
+        <w:tab/>
+      </w:r>
+      <w:r>
+        <w:rPr>
+          <w:rFonts w:ascii="Times New Roman" w:hAnsi="Times New Roman" w:cs="Times New Roman"/>
+          <w:sz w:val="24"/>
+          <w:szCs w:val="24"/>
+        </w:rPr>
+        <w:tab/>
+      </w:r>
+      <w:r>
+        <w:rPr>
+          <w:rFonts w:ascii="Times New Roman" w:hAnsi="Times New Roman" w:cs="Times New Roman"/>
+          <w:sz w:val="24"/>
+          <w:szCs w:val="24"/>
+        </w:rPr>
+        <w:tab/>
+      </w:r>
+      <w:r>
+        <w:rPr>
+          <w:rFonts w:ascii="Times New Roman" w:hAnsi="Times New Roman" w:cs="Times New Roman"/>
+          <w:sz w:val="24"/>
+          <w:szCs w:val="24"/>
+        </w:rPr>
+        <w:tab/>
+      </w:r>
+      <w:r>
+        <w:rPr>
+          <w:rFonts w:ascii="Times New Roman" w:hAnsi="Times New Roman" w:cs="Times New Roman"/>
+          <w:sz w:val="24"/>
+          <w:szCs w:val="24"/>
+        </w:rPr>
+        <w:tab/>
+      </w:r>
+      <w:r>
+        <w:rPr>
+          <w:rFonts w:ascii="Times New Roman" w:hAnsi="Times New Roman" w:cs="Times New Roman"/>
+          <w:sz w:val="24"/>
+          <w:szCs w:val="24"/>
+        </w:rPr>
+        <w:tab/>
+      </w:r>
+      <w:r>
+        <w:rPr>
+          <w:rFonts w:ascii="Times New Roman" w:hAnsi="Times New Roman" w:cs="Times New Roman"/>
+          <w:sz w:val="24"/>
+          <w:szCs w:val="24"/>
+        </w:rPr>
+        <w:tab/>
+      </w:r>
+      <w:r>
+        <w:rPr>
+          <w:rFonts w:ascii="Times New Roman" w:hAnsi="Times New Roman" w:cs="Times New Roman"/>
+          <w:sz w:val="24"/>
+          <w:szCs w:val="24"/>
+        </w:rPr>
+        <w:tab/>
+      </w:r>
+      <w:r>
+        <w:rPr>
+          <w:rFonts w:ascii="Times New Roman" w:hAnsi="Times New Roman" w:cs="Times New Roman"/>
+          <w:sz w:val="24"/>
+          <w:szCs w:val="24"/>
+        </w:rPr>
+        <w:t>-</w:t>
+      </w:r>
+      <w:r>
+        <w:rPr>
+          <w:rFonts w:ascii="Times New Roman" w:hAnsi="Times New Roman" w:cs="Times New Roman"/>
+          <w:sz w:val="24"/>
+          <w:szCs w:val="24"/>
+        </w:rPr>
+        <w:t>Obstacle Class</w:t>
+      </w:r>
+    </w:p>
+    <w:p>
+      <w:pPr>
+        <w:rPr>
+          <w:rFonts w:ascii="Times New Roman" w:hAnsi="Times New Roman" w:cs="Times New Roman"/>
+          <w:sz w:val="24"/>
+          <w:szCs w:val="24"/>
+        </w:rPr>
+      </w:pPr>
+      <w:r>
+        <w:rPr>
+          <w:rFonts w:ascii="Times New Roman" w:hAnsi="Times New Roman" w:cs="Times New Roman"/>
+          <w:sz w:val="24"/>
+          <w:szCs w:val="24"/>
+        </w:rPr>
+        <w:t>---------------------------------------------------------------------------------------------------------------------</w:t>
+      </w:r>
+    </w:p>
+    <w:p>
+      <w:pPr>
+        <w:rPr>
+          <w:rFonts w:ascii="Times New Roman" w:hAnsi="Times New Roman" w:cs="Times New Roman"/>
+          <w:sz w:val="24"/>
+          <w:szCs w:val="24"/>
+        </w:rPr>
+      </w:pPr>
+    </w:p>
+    <w:p>
+      <w:pPr>
+        <w:rPr>
+          <w:rFonts w:ascii="Times New Roman" w:hAnsi="Times New Roman" w:cs="Times New Roman"/>
+          <w:sz w:val="24"/>
+          <w:szCs w:val="24"/>
+        </w:rPr>
+      </w:pPr>
+      <w:r>
+        <w:rPr>
+          <w:rFonts w:ascii="Times New Roman" w:hAnsi="Times New Roman" w:cs="Times New Roman"/>
+          <w:sz w:val="24"/>
+          <w:szCs w:val="24"/>
+        </w:rPr>
+        <w:t>Leong Wan Wen (F) 131227S:</w:t>
+      </w:r>
+      <w:r>
+        <w:rPr>
+          <w:rFonts w:ascii="Times New Roman" w:hAnsi="Times New Roman" w:cs="Times New Roman"/>
+          <w:sz w:val="24"/>
+          <w:szCs w:val="24"/>
+        </w:rPr>
+        <w:tab/>
+      </w:r>
+      <w:r>
+        <w:rPr>
+          <w:rFonts w:ascii="Times New Roman" w:hAnsi="Times New Roman" w:cs="Times New Roman"/>
+          <w:sz w:val="24"/>
+          <w:szCs w:val="24"/>
+        </w:rPr>
+        <w:tab/>
+      </w:r>
+      <w:r>
+        <w:rPr>
+          <w:rFonts w:ascii="Times New Roman" w:hAnsi="Times New Roman" w:cs="Times New Roman"/>
+          <w:sz w:val="24"/>
+          <w:szCs w:val="24"/>
+        </w:rPr>
+        <w:tab/>
+      </w:r>
+      <w:r>
+        <w:rPr>
+          <w:rFonts w:ascii="Times New Roman" w:hAnsi="Times New Roman" w:cs="Times New Roman"/>
+          <w:sz w:val="24"/>
+          <w:szCs w:val="24"/>
+        </w:rPr>
+        <w:tab/>
+      </w:r>
+      <w:r>
+        <w:rPr>
+          <w:rFonts w:ascii="Times New Roman" w:hAnsi="Times New Roman" w:cs="Times New Roman"/>
+          <w:sz w:val="24"/>
+          <w:szCs w:val="24"/>
+        </w:rPr>
+        <w:tab/>
+      </w:r>
+      <w:r>
+        <w:rPr>
+          <w:rFonts w:ascii="Times New Roman" w:hAnsi="Times New Roman" w:cs="Times New Roman"/>
+          <w:sz w:val="24"/>
+          <w:szCs w:val="24"/>
+        </w:rPr>
+        <w:tab/>
+      </w:r>
+      <w:r>
+        <w:rPr>
+          <w:rFonts w:ascii="Times New Roman" w:hAnsi="Times New Roman" w:cs="Times New Roman"/>
+          <w:sz w:val="24"/>
+          <w:szCs w:val="24"/>
+        </w:rPr>
+        <w:t>-</w:t>
+      </w:r>
+      <w:r>
+        <w:rPr>
+          <w:rFonts w:ascii="Times New Roman" w:hAnsi="Times New Roman" w:cs="Times New Roman"/>
+          <w:sz w:val="24"/>
+          <w:szCs w:val="24"/>
+        </w:rPr>
+        <w:t xml:space="preserve">Item Class </w:t>
+      </w:r>
+      <w:r>
+        <w:rPr>
+          <w:rFonts w:ascii="Times New Roman" w:hAnsi="Times New Roman" w:cs="Times New Roman"/>
+          <w:sz w:val="24"/>
+          <w:szCs w:val="24"/>
+        </w:rPr>
+        <w:t>(Health,</w:t>
+      </w:r>
+    </w:p>
+    <w:p>
+      <w:pPr>
+        <w:rPr>
+          <w:rFonts w:ascii="Times New Roman" w:hAnsi="Times New Roman" w:cs="Times New Roman"/>
+          <w:sz w:val="24"/>
+          <w:szCs w:val="24"/>
+        </w:rPr>
+      </w:pPr>
+      <w:r>
+        <w:rPr>
+          <w:rFonts w:ascii="Times New Roman" w:hAnsi="Times New Roman" w:cs="Times New Roman"/>
+          <w:sz w:val="24"/>
+          <w:szCs w:val="24"/>
+        </w:rPr>
+        <w:tab/>
+      </w:r>
+      <w:r>
+        <w:rPr>
+          <w:rFonts w:ascii="Times New Roman" w:hAnsi="Times New Roman" w:cs="Times New Roman"/>
+          <w:sz w:val="24"/>
+          <w:szCs w:val="24"/>
+        </w:rPr>
+        <w:tab/>
+      </w:r>
+      <w:r>
+        <w:rPr>
+          <w:rFonts w:ascii="Times New Roman" w:hAnsi="Times New Roman" w:cs="Times New Roman"/>
+          <w:sz w:val="24"/>
+          <w:szCs w:val="24"/>
+        </w:rPr>
+        <w:tab/>
+      </w:r>
+      <w:r>
+        <w:rPr>
+          <w:rFonts w:ascii="Times New Roman" w:hAnsi="Times New Roman" w:cs="Times New Roman"/>
+          <w:sz w:val="24"/>
+          <w:szCs w:val="24"/>
+        </w:rPr>
+        <w:tab/>
+      </w:r>
+      <w:r>
+        <w:rPr>
+          <w:rFonts w:ascii="Times New Roman" w:hAnsi="Times New Roman" w:cs="Times New Roman"/>
+          <w:sz w:val="24"/>
+          <w:szCs w:val="24"/>
+        </w:rPr>
+        <w:tab/>
+      </w:r>
+      <w:r>
+        <w:rPr>
+          <w:rFonts w:ascii="Times New Roman" w:hAnsi="Times New Roman" w:cs="Times New Roman"/>
+          <w:sz w:val="24"/>
+          <w:szCs w:val="24"/>
+        </w:rPr>
+        <w:tab/>
+      </w:r>
+      <w:r>
+        <w:rPr>
+          <w:rFonts w:ascii="Times New Roman" w:hAnsi="Times New Roman" w:cs="Times New Roman"/>
+          <w:sz w:val="24"/>
+          <w:szCs w:val="24"/>
+        </w:rPr>
+        <w:tab/>
+      </w:r>
+      <w:r>
+        <w:rPr>
+          <w:rFonts w:ascii="Times New Roman" w:hAnsi="Times New Roman" w:cs="Times New Roman"/>
+          <w:sz w:val="24"/>
+          <w:szCs w:val="24"/>
+        </w:rPr>
+        <w:tab/>
+      </w:r>
+      <w:r>
+        <w:rPr>
+          <w:rFonts w:ascii="Times New Roman" w:hAnsi="Times New Roman" w:cs="Times New Roman"/>
+          <w:sz w:val="24"/>
+          <w:szCs w:val="24"/>
+        </w:rPr>
+        <w:tab/>
+      </w:r>
+      <w:r>
+        <w:rPr>
+          <w:rFonts w:ascii="Times New Roman" w:hAnsi="Times New Roman" w:cs="Times New Roman"/>
+          <w:sz w:val="24"/>
+          <w:szCs w:val="24"/>
+        </w:rPr>
+        <w:tab/>
+        <w:t>(Ammo, slowdown)</w:t>
+      </w:r>
+    </w:p>
+    <w:p>
+      <w:pPr>
+        <w:rPr>
+          <w:rFonts w:ascii="Times New Roman" w:hAnsi="Times New Roman" w:cs="Times New Roman"/>
+          <w:sz w:val="24"/>
+          <w:szCs w:val="24"/>
+        </w:rPr>
+      </w:pPr>
+      <w:r>
+        <w:rPr>
+          <w:rFonts w:ascii="Times New Roman" w:hAnsi="Times New Roman" w:cs="Times New Roman"/>
+          <w:sz w:val="24"/>
+          <w:szCs w:val="24"/>
+        </w:rPr>
+        <w:tab/>
+      </w:r>
+      <w:r>
+        <w:rPr>
+          <w:rFonts w:ascii="Times New Roman" w:hAnsi="Times New Roman" w:cs="Times New Roman"/>
+          <w:sz w:val="24"/>
+          <w:szCs w:val="24"/>
+        </w:rPr>
+        <w:tab/>
+      </w:r>
+      <w:r>
+        <w:rPr>
+          <w:rFonts w:ascii="Times New Roman" w:hAnsi="Times New Roman" w:cs="Times New Roman"/>
+          <w:sz w:val="24"/>
+          <w:szCs w:val="24"/>
+        </w:rPr>
+        <w:tab/>
+      </w:r>
+      <w:r>
+        <w:rPr>
+          <w:rFonts w:ascii="Times New Roman" w:hAnsi="Times New Roman" w:cs="Times New Roman"/>
+          <w:sz w:val="24"/>
+          <w:szCs w:val="24"/>
+        </w:rPr>
+        <w:tab/>
+      </w:r>
+      <w:r>
+        <w:rPr>
+          <w:rFonts w:ascii="Times New Roman" w:hAnsi="Times New Roman" w:cs="Times New Roman"/>
+          <w:sz w:val="24"/>
+          <w:szCs w:val="24"/>
+        </w:rPr>
+        <w:tab/>
+      </w:r>
+      <w:r>
+        <w:rPr>
+          <w:rFonts w:ascii="Times New Roman" w:hAnsi="Times New Roman" w:cs="Times New Roman"/>
+          <w:sz w:val="24"/>
+          <w:szCs w:val="24"/>
+        </w:rPr>
+        <w:tab/>
+      </w:r>
+      <w:r>
+        <w:rPr>
+          <w:rFonts w:ascii="Times New Roman" w:hAnsi="Times New Roman" w:cs="Times New Roman"/>
+          <w:sz w:val="24"/>
+          <w:szCs w:val="24"/>
+        </w:rPr>
+        <w:tab/>
+      </w:r>
+      <w:r>
+        <w:rPr>
+          <w:rFonts w:ascii="Times New Roman" w:hAnsi="Times New Roman" w:cs="Times New Roman"/>
+          <w:sz w:val="24"/>
+          <w:szCs w:val="24"/>
+        </w:rPr>
+        <w:tab/>
+      </w:r>
+      <w:r>
+        <w:rPr>
+          <w:rFonts w:ascii="Times New Roman" w:hAnsi="Times New Roman" w:cs="Times New Roman"/>
+          <w:sz w:val="24"/>
+          <w:szCs w:val="24"/>
+        </w:rPr>
+        <w:tab/>
+      </w:r>
+      <w:r>
+        <w:rPr>
+          <w:rFonts w:ascii="Times New Roman" w:hAnsi="Times New Roman" w:cs="Times New Roman"/>
+          <w:sz w:val="24"/>
+          <w:szCs w:val="24"/>
+        </w:rPr>
+        <w:tab/>
+      </w:r>
+      <w:r>
+        <w:rPr>
+          <w:rFonts w:ascii="Times New Roman" w:hAnsi="Times New Roman" w:cs="Times New Roman"/>
+          <w:sz w:val="24"/>
+          <w:szCs w:val="24"/>
+        </w:rPr>
+        <w:t>-</w:t>
+      </w:r>
+      <w:r>
+        <w:rPr>
+          <w:rFonts w:ascii="Times New Roman" w:hAnsi="Times New Roman" w:cs="Times New Roman"/>
+          <w:sz w:val="24"/>
+          <w:szCs w:val="24"/>
+        </w:rPr>
+        <w:t>Time Class</w:t>
+      </w:r>
+    </w:p>
+    <w:p>
+      <w:pPr>
+        <w:rPr>
+          <w:rFonts w:ascii="Times New Roman" w:hAnsi="Times New Roman" w:cs="Times New Roman"/>
+          <w:sz w:val="24"/>
+          <w:szCs w:val="24"/>
+        </w:rPr>
+      </w:pPr>
+      <w:r>
+        <w:rPr>
+          <w:rFonts w:ascii="Times New Roman" w:hAnsi="Times New Roman" w:cs="Times New Roman"/>
+          <w:sz w:val="24"/>
+          <w:szCs w:val="24"/>
+        </w:rPr>
+        <w:tab/>
+      </w:r>
+      <w:r>
+        <w:rPr>
+          <w:rFonts w:ascii="Times New Roman" w:hAnsi="Times New Roman" w:cs="Times New Roman"/>
+          <w:sz w:val="24"/>
+          <w:szCs w:val="24"/>
+        </w:rPr>
+        <w:tab/>
+      </w:r>
+      <w:r>
+        <w:rPr>
+          <w:rFonts w:ascii="Times New Roman" w:hAnsi="Times New Roman" w:cs="Times New Roman"/>
+          <w:sz w:val="24"/>
+          <w:szCs w:val="24"/>
+        </w:rPr>
+        <w:tab/>
+      </w:r>
+      <w:r>
+        <w:rPr>
+          <w:rFonts w:ascii="Times New Roman" w:hAnsi="Times New Roman" w:cs="Times New Roman"/>
+          <w:sz w:val="24"/>
+          <w:szCs w:val="24"/>
+        </w:rPr>
+        <w:tab/>
+      </w:r>
+      <w:r>
+        <w:rPr>
+          <w:rFonts w:ascii="Times New Roman" w:hAnsi="Times New Roman" w:cs="Times New Roman"/>
+          <w:sz w:val="24"/>
+          <w:szCs w:val="24"/>
+        </w:rPr>
+        <w:tab/>
+      </w:r>
+      <w:r>
+        <w:rPr>
+          <w:rFonts w:ascii="Times New Roman" w:hAnsi="Times New Roman" w:cs="Times New Roman"/>
+          <w:sz w:val="24"/>
+          <w:szCs w:val="24"/>
+        </w:rPr>
+        <w:tab/>
+      </w:r>
+      <w:r>
+        <w:rPr>
+          <w:rFonts w:ascii="Times New Roman" w:hAnsi="Times New Roman" w:cs="Times New Roman"/>
+          <w:sz w:val="24"/>
+          <w:szCs w:val="24"/>
+        </w:rPr>
+        <w:tab/>
+      </w:r>
+      <w:r>
+        <w:rPr>
+          <w:rFonts w:ascii="Times New Roman" w:hAnsi="Times New Roman" w:cs="Times New Roman"/>
+          <w:sz w:val="24"/>
+          <w:szCs w:val="24"/>
+        </w:rPr>
+        <w:tab/>
+      </w:r>
+      <w:r>
+        <w:rPr>
+          <w:rFonts w:ascii="Times New Roman" w:hAnsi="Times New Roman" w:cs="Times New Roman"/>
+          <w:sz w:val="24"/>
+          <w:szCs w:val="24"/>
+        </w:rPr>
+        <w:tab/>
+      </w:r>
+      <w:r>
+        <w:rPr>
+          <w:rFonts w:ascii="Times New Roman" w:hAnsi="Times New Roman" w:cs="Times New Roman"/>
+          <w:sz w:val="24"/>
+          <w:szCs w:val="24"/>
+        </w:rPr>
+        <w:tab/>
+      </w:r>
+      <w:r>
+        <w:rPr>
+          <w:rFonts w:ascii="Times New Roman" w:hAnsi="Times New Roman" w:cs="Times New Roman"/>
+          <w:sz w:val="24"/>
+          <w:szCs w:val="24"/>
+        </w:rPr>
+        <w:t>-</w:t>
+      </w:r>
+      <w:r>
+        <w:rPr>
+          <w:rFonts w:ascii="Times New Roman" w:hAnsi="Times New Roman" w:cs="Times New Roman"/>
+          <w:sz w:val="24"/>
+          <w:szCs w:val="24"/>
+        </w:rPr>
+        <w:t>Money</w:t>
+      </w:r>
+      <w:r>
+        <w:rPr>
+          <w:rFonts w:ascii="Times New Roman" w:hAnsi="Times New Roman" w:cs="Times New Roman"/>
+          <w:sz w:val="24"/>
+          <w:szCs w:val="24"/>
+        </w:rPr>
+        <w:t xml:space="preserve"> Class</w:t>
+      </w:r>
+    </w:p>
+    <w:p>
+      <w:pPr>
+        <w:rPr>
+          <w:rFonts w:ascii="Times New Roman" w:hAnsi="Times New Roman" w:cs="Times New Roman"/>
+          <w:sz w:val="24"/>
+          <w:szCs w:val="24"/>
+        </w:rPr>
+      </w:pPr>
+      <w:r>
+        <w:rPr>
+          <w:rFonts w:ascii="Times New Roman" w:hAnsi="Times New Roman" w:cs="Times New Roman"/>
+          <w:sz w:val="24"/>
+          <w:szCs w:val="24"/>
+        </w:rPr>
+        <w:t>---------------------------------------------------------------------------------------------------------------------</w:t>
+      </w:r>
+      <w:r>
+        <w:rPr>
+          <w:rFonts w:ascii="Times New Roman" w:hAnsi="Times New Roman" w:cs="Times New Roman"/>
+          <w:sz w:val="24"/>
+          <w:szCs w:val="24"/>
+        </w:rPr>
+        <w:tab/>
+      </w:r>
+      <w:r>
+        <w:rPr>
+          <w:rFonts w:ascii="Times New Roman" w:hAnsi="Times New Roman" w:cs="Times New Roman"/>
+          <w:sz w:val="24"/>
+          <w:szCs w:val="24"/>
+        </w:rPr>
+        <w:tab/>
+      </w:r>
+      <w:r>
+        <w:rPr>
+          <w:rFonts w:ascii="Times New Roman" w:hAnsi="Times New Roman" w:cs="Times New Roman"/>
+          <w:sz w:val="24"/>
+          <w:szCs w:val="24"/>
+        </w:rPr>
+        <w:tab/>
+      </w:r>
+      <w:r>
+        <w:rPr>
+          <w:rFonts w:ascii="Times New Roman" w:hAnsi="Times New Roman" w:cs="Times New Roman"/>
+          <w:sz w:val="24"/>
+          <w:szCs w:val="24"/>
+        </w:rPr>
+        <w:tab/>
+      </w:r>
+      <w:r>
+        <w:rPr>
+          <w:rFonts w:ascii="Times New Roman" w:hAnsi="Times New Roman" w:cs="Times New Roman"/>
+          <w:sz w:val="24"/>
+          <w:szCs w:val="24"/>
+        </w:rPr>
+        <w:tab/>
+      </w:r>
+      <w:r>
+        <w:rPr>
+          <w:rFonts w:ascii="Times New Roman" w:hAnsi="Times New Roman" w:cs="Times New Roman"/>
+          <w:sz w:val="24"/>
+          <w:szCs w:val="24"/>
+        </w:rPr>
+        <w:tab/>
+      </w:r>
+      <w:r>
+        <w:rPr>
+          <w:rFonts w:ascii="Times New Roman" w:hAnsi="Times New Roman" w:cs="Times New Roman"/>
+          <w:sz w:val="24"/>
+          <w:szCs w:val="24"/>
+        </w:rPr>
+        <w:tab/>
+      </w:r>
+      <w:r>
+        <w:rPr>
+          <w:rFonts w:ascii="Times New Roman" w:hAnsi="Times New Roman" w:cs="Times New Roman"/>
+          <w:sz w:val="24"/>
+          <w:szCs w:val="24"/>
+        </w:rPr>
+        <w:tab/>
+      </w:r>
+      <w:r>
+        <w:rPr>
+          <w:rFonts w:ascii="Times New Roman" w:hAnsi="Times New Roman" w:cs="Times New Roman"/>
+          <w:sz w:val="24"/>
+          <w:szCs w:val="24"/>
+        </w:rPr>
+        <w:tab/>
+      </w:r>
+      <w:r>
+        <w:rPr>
+          <w:rFonts w:ascii="Times New Roman" w:hAnsi="Times New Roman" w:cs="Times New Roman"/>
+          <w:sz w:val="24"/>
+          <w:szCs w:val="24"/>
+        </w:rPr>
+        <w:tab/>
+      </w:r>
+    </w:p>
+    <w:p>
+      <w:pPr>
+        <w:rPr>
+          <w:rFonts w:ascii="Times New Roman" w:hAnsi="Times New Roman" w:cs="Times New Roman"/>
+          <w:sz w:val="24"/>
+          <w:szCs w:val="24"/>
+        </w:rPr>
+      </w:pPr>
+      <w:r>
+        <w:rPr>
+          <w:rFonts w:ascii="Times New Roman" w:hAnsi="Times New Roman" w:cs="Times New Roman"/>
+          <w:sz w:val="24"/>
+          <w:szCs w:val="24"/>
+        </w:rPr>
+        <w:t xml:space="preserve">Andy </w:t>
+      </w:r>
+      <w:proofErr w:type="spellStart"/>
+      <w:r>
+        <w:rPr>
+          <w:rFonts w:ascii="Times New Roman" w:hAnsi="Times New Roman" w:cs="Times New Roman"/>
+          <w:sz w:val="24"/>
+          <w:szCs w:val="24"/>
+        </w:rPr>
+        <w:t>Tay</w:t>
+      </w:r>
+      <w:proofErr w:type="spellEnd"/>
+      <w:r>
+        <w:rPr>
+          <w:rFonts w:ascii="Times New Roman" w:hAnsi="Times New Roman" w:cs="Times New Roman"/>
+          <w:sz w:val="24"/>
+          <w:szCs w:val="24"/>
+        </w:rPr>
+        <w:t xml:space="preserve"> Ming Yew (M) 122257R:</w:t>
+      </w:r>
+      <w:r>
+        <w:rPr>
+          <w:rFonts w:ascii="Times New Roman" w:hAnsi="Times New Roman" w:cs="Times New Roman"/>
+          <w:sz w:val="24"/>
+          <w:szCs w:val="24"/>
+        </w:rPr>
+        <w:tab/>
+      </w:r>
+      <w:r>
+        <w:rPr>
+          <w:rFonts w:ascii="Times New Roman" w:hAnsi="Times New Roman" w:cs="Times New Roman"/>
+          <w:sz w:val="24"/>
+          <w:szCs w:val="24"/>
+        </w:rPr>
+        <w:tab/>
+      </w:r>
+      <w:r>
+        <w:rPr>
+          <w:rFonts w:ascii="Times New Roman" w:hAnsi="Times New Roman" w:cs="Times New Roman"/>
+          <w:sz w:val="24"/>
+          <w:szCs w:val="24"/>
+        </w:rPr>
+        <w:tab/>
+      </w:r>
+      <w:r>
+        <w:rPr>
+          <w:rFonts w:ascii="Times New Roman" w:hAnsi="Times New Roman" w:cs="Times New Roman"/>
+          <w:sz w:val="24"/>
+          <w:szCs w:val="24"/>
+        </w:rPr>
+        <w:tab/>
+      </w:r>
+      <w:r>
+        <w:rPr>
+          <w:rFonts w:ascii="Times New Roman" w:hAnsi="Times New Roman" w:cs="Times New Roman"/>
+          <w:sz w:val="24"/>
+          <w:szCs w:val="24"/>
+        </w:rPr>
+        <w:tab/>
+      </w:r>
+      <w:r>
+        <w:rPr>
+          <w:rFonts w:ascii="Times New Roman" w:hAnsi="Times New Roman" w:cs="Times New Roman"/>
+          <w:sz w:val="24"/>
+          <w:szCs w:val="24"/>
+        </w:rPr>
+        <w:tab/>
+      </w:r>
+      <w:r>
+        <w:rPr>
+          <w:rFonts w:ascii="Times New Roman" w:hAnsi="Times New Roman" w:cs="Times New Roman"/>
+          <w:sz w:val="24"/>
+          <w:szCs w:val="24"/>
+        </w:rPr>
+        <w:t>-</w:t>
+      </w:r>
+      <w:r>
+        <w:rPr>
+          <w:rFonts w:ascii="Times New Roman" w:hAnsi="Times New Roman" w:cs="Times New Roman"/>
+          <w:sz w:val="24"/>
+          <w:szCs w:val="24"/>
+        </w:rPr>
+        <w:t>Sound</w:t>
+      </w:r>
+      <w:r>
+        <w:rPr>
+          <w:rFonts w:ascii="Times New Roman" w:hAnsi="Times New Roman" w:cs="Times New Roman"/>
+          <w:sz w:val="24"/>
+          <w:szCs w:val="24"/>
+        </w:rPr>
+        <w:t xml:space="preserve"> Class</w:t>
+      </w:r>
+      <w:r>
+        <w:rPr>
+          <w:rFonts w:ascii="Times New Roman" w:hAnsi="Times New Roman" w:cs="Times New Roman"/>
+          <w:sz w:val="24"/>
+          <w:szCs w:val="24"/>
+        </w:rPr>
+        <w:t xml:space="preserve"> </w:t>
+      </w:r>
+    </w:p>
+    <w:p>
+      <w:pPr>
+        <w:rPr>
+          <w:rFonts w:ascii="Times New Roman" w:hAnsi="Times New Roman" w:cs="Times New Roman"/>
+          <w:sz w:val="24"/>
+          <w:szCs w:val="24"/>
+        </w:rPr>
+      </w:pPr>
+      <w:r>
+        <w:rPr>
+          <w:rFonts w:ascii="Times New Roman" w:hAnsi="Times New Roman" w:cs="Times New Roman"/>
+          <w:sz w:val="24"/>
+          <w:szCs w:val="24"/>
+        </w:rPr>
+        <w:tab/>
+      </w:r>
+      <w:r>
+        <w:rPr>
+          <w:rFonts w:ascii="Times New Roman" w:hAnsi="Times New Roman" w:cs="Times New Roman"/>
+          <w:sz w:val="24"/>
+          <w:szCs w:val="24"/>
+        </w:rPr>
+        <w:tab/>
+      </w:r>
+      <w:r>
+        <w:rPr>
+          <w:rFonts w:ascii="Times New Roman" w:hAnsi="Times New Roman" w:cs="Times New Roman"/>
+          <w:sz w:val="24"/>
+          <w:szCs w:val="24"/>
+        </w:rPr>
+        <w:tab/>
+      </w:r>
+      <w:r>
+        <w:rPr>
+          <w:rFonts w:ascii="Times New Roman" w:hAnsi="Times New Roman" w:cs="Times New Roman"/>
+          <w:sz w:val="24"/>
+          <w:szCs w:val="24"/>
+        </w:rPr>
+        <w:tab/>
+      </w:r>
+      <w:r>
+        <w:rPr>
+          <w:rFonts w:ascii="Times New Roman" w:hAnsi="Times New Roman" w:cs="Times New Roman"/>
+          <w:sz w:val="24"/>
+          <w:szCs w:val="24"/>
+        </w:rPr>
+        <w:tab/>
+      </w:r>
+      <w:r>
+        <w:rPr>
+          <w:rFonts w:ascii="Times New Roman" w:hAnsi="Times New Roman" w:cs="Times New Roman"/>
+          <w:sz w:val="24"/>
+          <w:szCs w:val="24"/>
+        </w:rPr>
+        <w:tab/>
+      </w:r>
+      <w:r>
+        <w:rPr>
+          <w:rFonts w:ascii="Times New Roman" w:hAnsi="Times New Roman" w:cs="Times New Roman"/>
+          <w:sz w:val="24"/>
+          <w:szCs w:val="24"/>
+        </w:rPr>
+        <w:tab/>
+      </w:r>
+      <w:r>
+        <w:rPr>
+          <w:rFonts w:ascii="Times New Roman" w:hAnsi="Times New Roman" w:cs="Times New Roman"/>
+          <w:sz w:val="24"/>
+          <w:szCs w:val="24"/>
+        </w:rPr>
+        <w:tab/>
+      </w:r>
+      <w:r>
+        <w:rPr>
+          <w:rFonts w:ascii="Times New Roman" w:hAnsi="Times New Roman" w:cs="Times New Roman"/>
+          <w:sz w:val="24"/>
+          <w:szCs w:val="24"/>
+        </w:rPr>
+        <w:tab/>
+      </w:r>
+      <w:r>
+        <w:rPr>
+          <w:rFonts w:ascii="Times New Roman" w:hAnsi="Times New Roman" w:cs="Times New Roman"/>
+          <w:sz w:val="24"/>
+          <w:szCs w:val="24"/>
+        </w:rPr>
+        <w:tab/>
+      </w:r>
+      <w:r>
+        <w:rPr>
+          <w:rFonts w:ascii="Times New Roman" w:hAnsi="Times New Roman" w:cs="Times New Roman"/>
+          <w:sz w:val="24"/>
+          <w:szCs w:val="24"/>
+        </w:rPr>
+        <w:t>-</w:t>
+      </w:r>
+      <w:proofErr w:type="spellStart"/>
+      <w:r>
+        <w:rPr>
+          <w:rFonts w:ascii="Times New Roman" w:hAnsi="Times New Roman" w:cs="Times New Roman"/>
+          <w:sz w:val="24"/>
+          <w:szCs w:val="24"/>
+        </w:rPr>
+        <w:t>LoadTGA</w:t>
+      </w:r>
+      <w:proofErr w:type="spellEnd"/>
+      <w:r>
+        <w:rPr>
+          <w:rFonts w:ascii="Times New Roman" w:hAnsi="Times New Roman" w:cs="Times New Roman"/>
+          <w:sz w:val="24"/>
+          <w:szCs w:val="24"/>
+        </w:rPr>
+        <w:t xml:space="preserve"> class</w:t>
+      </w:r>
+    </w:p>
+    <w:p>
+      <w:pPr>
+        <w:rPr>
+          <w:rFonts w:ascii="Times New Roman" w:hAnsi="Times New Roman" w:cs="Times New Roman"/>
+          <w:sz w:val="24"/>
+          <w:szCs w:val="24"/>
+        </w:rPr>
+      </w:pPr>
+      <w:r>
+        <w:rPr>
+          <w:rFonts w:ascii="Times New Roman" w:hAnsi="Times New Roman" w:cs="Times New Roman"/>
+          <w:sz w:val="24"/>
+          <w:szCs w:val="24"/>
+        </w:rPr>
+        <w:tab/>
+      </w:r>
+      <w:r>
+        <w:rPr>
+          <w:rFonts w:ascii="Times New Roman" w:hAnsi="Times New Roman" w:cs="Times New Roman"/>
+          <w:sz w:val="24"/>
+          <w:szCs w:val="24"/>
+        </w:rPr>
+        <w:tab/>
+      </w:r>
+      <w:r>
+        <w:rPr>
+          <w:rFonts w:ascii="Times New Roman" w:hAnsi="Times New Roman" w:cs="Times New Roman"/>
+          <w:sz w:val="24"/>
+          <w:szCs w:val="24"/>
+        </w:rPr>
+        <w:tab/>
+      </w:r>
+      <w:r>
+        <w:rPr>
+          <w:rFonts w:ascii="Times New Roman" w:hAnsi="Times New Roman" w:cs="Times New Roman"/>
+          <w:sz w:val="24"/>
+          <w:szCs w:val="24"/>
+        </w:rPr>
+        <w:tab/>
+      </w:r>
+      <w:r>
+        <w:rPr>
+          <w:rFonts w:ascii="Times New Roman" w:hAnsi="Times New Roman" w:cs="Times New Roman"/>
+          <w:sz w:val="24"/>
+          <w:szCs w:val="24"/>
+        </w:rPr>
+        <w:tab/>
+      </w:r>
+      <w:r>
+        <w:rPr>
+          <w:rFonts w:ascii="Times New Roman" w:hAnsi="Times New Roman" w:cs="Times New Roman"/>
+          <w:sz w:val="24"/>
+          <w:szCs w:val="24"/>
+        </w:rPr>
+        <w:tab/>
+      </w:r>
+      <w:r>
+        <w:rPr>
+          <w:rFonts w:ascii="Times New Roman" w:hAnsi="Times New Roman" w:cs="Times New Roman"/>
+          <w:sz w:val="24"/>
+          <w:szCs w:val="24"/>
+        </w:rPr>
+        <w:tab/>
+      </w:r>
+      <w:r>
+        <w:rPr>
+          <w:rFonts w:ascii="Times New Roman" w:hAnsi="Times New Roman" w:cs="Times New Roman"/>
+          <w:sz w:val="24"/>
+          <w:szCs w:val="24"/>
+        </w:rPr>
+        <w:tab/>
+      </w:r>
+      <w:r>
+        <w:rPr>
+          <w:rFonts w:ascii="Times New Roman" w:hAnsi="Times New Roman" w:cs="Times New Roman"/>
+          <w:sz w:val="24"/>
+          <w:szCs w:val="24"/>
+        </w:rPr>
+        <w:tab/>
+      </w:r>
+      <w:r>
+        <w:rPr>
+          <w:rFonts w:ascii="Times New Roman" w:hAnsi="Times New Roman" w:cs="Times New Roman"/>
+          <w:sz w:val="24"/>
+          <w:szCs w:val="24"/>
+        </w:rPr>
+        <w:tab/>
+      </w:r>
+      <w:r>
+        <w:rPr>
+          <w:rFonts w:ascii="Times New Roman" w:hAnsi="Times New Roman" w:cs="Times New Roman"/>
+          <w:sz w:val="24"/>
+          <w:szCs w:val="24"/>
+        </w:rPr>
+        <w:t>-</w:t>
+      </w:r>
+      <w:r>
+        <w:rPr>
+          <w:rFonts w:ascii="Times New Roman" w:hAnsi="Times New Roman" w:cs="Times New Roman"/>
+          <w:sz w:val="24"/>
+          <w:szCs w:val="24"/>
+        </w:rPr>
+        <w:t>UI</w:t>
+      </w:r>
+      <w:r>
+        <w:rPr>
+          <w:rFonts w:ascii="Times New Roman" w:hAnsi="Times New Roman" w:cs="Times New Roman"/>
+          <w:sz w:val="24"/>
+          <w:szCs w:val="24"/>
+        </w:rPr>
+        <w:t>/HUD</w:t>
+      </w:r>
+      <w:r>
+        <w:rPr>
+          <w:rFonts w:ascii="Times New Roman" w:hAnsi="Times New Roman" w:cs="Times New Roman"/>
+          <w:sz w:val="24"/>
+          <w:szCs w:val="24"/>
+        </w:rPr>
+        <w:t xml:space="preserve"> Class</w:t>
+      </w:r>
+    </w:p>
+    <w:p>
+      <w:pPr>
+        <w:rPr>
+          <w:rFonts w:ascii="Times New Roman" w:hAnsi="Times New Roman" w:cs="Times New Roman"/>
+          <w:sz w:val="24"/>
+          <w:szCs w:val="24"/>
+        </w:rPr>
+      </w:pPr>
+    </w:p>
+    <w:p>
+      <w:pPr>
+        <w:rPr>
+          <w:rFonts w:ascii="Times New Roman" w:hAnsi="Times New Roman" w:cs="Times New Roman"/>
+          <w:sz w:val="24"/>
+          <w:szCs w:val="24"/>
+        </w:rPr>
+      </w:pPr>
+    </w:p>
+    <w:p>
+      <w:pPr>
+        <w:jc w:val="both"/>
+        <w:rPr>
+          <w:rFonts w:ascii="Times New Roman" w:hAnsi="Times New Roman" w:cs="Times New Roman"/>
+          <w:sz w:val="24"/>
+          <w:szCs w:val="24"/>
+        </w:rPr>
+      </w:pPr>
       <w:bookmarkStart w:id="0" w:name="_GoBack"/>
       <w:bookmarkEnd w:id="0"/>
-    </w:p>
-    <w:p>
-      <w:pPr>
-        <w:rPr>
-          <w:rFonts w:ascii="Times New Roman" w:hAnsi="Times New Roman" w:cs="Times New Roman"/>
-          <w:sz w:val="24"/>
-          <w:szCs w:val="24"/>
-        </w:rPr>
-      </w:pPr>
-      <w:r>
-        <w:rPr>
-          <w:rFonts w:ascii="Times New Roman" w:hAnsi="Times New Roman" w:cs="Times New Roman"/>
-          <w:sz w:val="24"/>
-          <w:szCs w:val="24"/>
-        </w:rPr>
-        <w:tab/>
-      </w:r>
-      <w:r>
-        <w:rPr>
-          <w:rFonts w:ascii="Times New Roman" w:hAnsi="Times New Roman" w:cs="Times New Roman"/>
-          <w:sz w:val="24"/>
-          <w:szCs w:val="24"/>
-        </w:rPr>
-        <w:tab/>
-      </w:r>
-      <w:r>
-        <w:rPr>
-          <w:rFonts w:ascii="Times New Roman" w:hAnsi="Times New Roman" w:cs="Times New Roman"/>
-          <w:sz w:val="24"/>
-          <w:szCs w:val="24"/>
-        </w:rPr>
-        <w:tab/>
-      </w:r>
-      <w:r>
-        <w:rPr>
-          <w:rFonts w:ascii="Times New Roman" w:hAnsi="Times New Roman" w:cs="Times New Roman"/>
-          <w:sz w:val="24"/>
-          <w:szCs w:val="24"/>
-        </w:rPr>
-        <w:tab/>
-      </w:r>
-      <w:r>
-        <w:rPr>
-          <w:rFonts w:ascii="Times New Roman" w:hAnsi="Times New Roman" w:cs="Times New Roman"/>
-          <w:sz w:val="24"/>
-          <w:szCs w:val="24"/>
-        </w:rPr>
-        <w:tab/>
-      </w:r>
-      <w:r>
-        <w:rPr>
-          <w:rFonts w:ascii="Times New Roman" w:hAnsi="Times New Roman" w:cs="Times New Roman"/>
-          <w:sz w:val="24"/>
-          <w:szCs w:val="24"/>
-        </w:rPr>
-        <w:tab/>
-      </w:r>
-      <w:r>
-        <w:rPr>
-          <w:rFonts w:ascii="Times New Roman" w:hAnsi="Times New Roman" w:cs="Times New Roman"/>
-          <w:sz w:val="24"/>
-          <w:szCs w:val="24"/>
-        </w:rPr>
-        <w:tab/>
-      </w:r>
-      <w:r>
-        <w:rPr>
-          <w:rFonts w:ascii="Times New Roman" w:hAnsi="Times New Roman" w:cs="Times New Roman"/>
-          <w:sz w:val="24"/>
-          <w:szCs w:val="24"/>
-        </w:rPr>
-        <w:tab/>
-      </w:r>
-      <w:r>
-        <w:rPr>
-          <w:rFonts w:ascii="Times New Roman" w:hAnsi="Times New Roman" w:cs="Times New Roman"/>
-          <w:sz w:val="24"/>
-          <w:szCs w:val="24"/>
-        </w:rPr>
-        <w:tab/>
-      </w:r>
-      <w:r>
-        <w:rPr>
-          <w:rFonts w:ascii="Times New Roman" w:hAnsi="Times New Roman" w:cs="Times New Roman"/>
-          <w:sz w:val="24"/>
-          <w:szCs w:val="24"/>
-        </w:rPr>
-        <w:tab/>
-      </w:r>
-      <w:r>
-        <w:rPr>
-          <w:rFonts w:ascii="Times New Roman" w:hAnsi="Times New Roman" w:cs="Times New Roman"/>
-          <w:sz w:val="24"/>
-          <w:szCs w:val="24"/>
-        </w:rPr>
-        <w:t>-</w:t>
-      </w:r>
-      <w:r>
-        <w:rPr>
-          <w:rFonts w:ascii="Times New Roman" w:hAnsi="Times New Roman" w:cs="Times New Roman"/>
-          <w:sz w:val="24"/>
-          <w:szCs w:val="24"/>
-        </w:rPr>
-        <w:t>Map Class</w:t>
-      </w:r>
-    </w:p>
-    <w:p>
-      <w:pPr>
-        <w:rPr>
-          <w:rFonts w:ascii="Times New Roman" w:hAnsi="Times New Roman" w:cs="Times New Roman"/>
-          <w:sz w:val="24"/>
-          <w:szCs w:val="24"/>
-        </w:rPr>
-      </w:pPr>
-      <w:r>
-        <w:rPr>
-          <w:rFonts w:ascii="Times New Roman" w:hAnsi="Times New Roman" w:cs="Times New Roman"/>
-          <w:sz w:val="24"/>
-          <w:szCs w:val="24"/>
-        </w:rPr>
-        <w:tab/>
-      </w:r>
-      <w:r>
-        <w:rPr>
-          <w:rFonts w:ascii="Times New Roman" w:hAnsi="Times New Roman" w:cs="Times New Roman"/>
-          <w:sz w:val="24"/>
-          <w:szCs w:val="24"/>
-        </w:rPr>
-        <w:tab/>
-      </w:r>
-      <w:r>
-        <w:rPr>
-          <w:rFonts w:ascii="Times New Roman" w:hAnsi="Times New Roman" w:cs="Times New Roman"/>
-          <w:sz w:val="24"/>
-          <w:szCs w:val="24"/>
-        </w:rPr>
-        <w:tab/>
-      </w:r>
-      <w:r>
-        <w:rPr>
-          <w:rFonts w:ascii="Times New Roman" w:hAnsi="Times New Roman" w:cs="Times New Roman"/>
-          <w:sz w:val="24"/>
-          <w:szCs w:val="24"/>
-        </w:rPr>
-        <w:tab/>
-      </w:r>
-      <w:r>
-        <w:rPr>
-          <w:rFonts w:ascii="Times New Roman" w:hAnsi="Times New Roman" w:cs="Times New Roman"/>
-          <w:sz w:val="24"/>
-          <w:szCs w:val="24"/>
-        </w:rPr>
-        <w:tab/>
-      </w:r>
-      <w:r>
-        <w:rPr>
-          <w:rFonts w:ascii="Times New Roman" w:hAnsi="Times New Roman" w:cs="Times New Roman"/>
-          <w:sz w:val="24"/>
-          <w:szCs w:val="24"/>
-        </w:rPr>
-        <w:tab/>
-      </w:r>
-      <w:r>
-        <w:rPr>
-          <w:rFonts w:ascii="Times New Roman" w:hAnsi="Times New Roman" w:cs="Times New Roman"/>
-          <w:sz w:val="24"/>
-          <w:szCs w:val="24"/>
-        </w:rPr>
-        <w:tab/>
-      </w:r>
-      <w:r>
-        <w:rPr>
-          <w:rFonts w:ascii="Times New Roman" w:hAnsi="Times New Roman" w:cs="Times New Roman"/>
-          <w:sz w:val="24"/>
-          <w:szCs w:val="24"/>
-        </w:rPr>
-        <w:tab/>
-      </w:r>
-      <w:r>
-        <w:rPr>
-          <w:rFonts w:ascii="Times New Roman" w:hAnsi="Times New Roman" w:cs="Times New Roman"/>
-          <w:sz w:val="24"/>
-          <w:szCs w:val="24"/>
-        </w:rPr>
-        <w:tab/>
-      </w:r>
-      <w:r>
-        <w:rPr>
-          <w:rFonts w:ascii="Times New Roman" w:hAnsi="Times New Roman" w:cs="Times New Roman"/>
-          <w:sz w:val="24"/>
-          <w:szCs w:val="24"/>
-        </w:rPr>
-        <w:tab/>
-      </w:r>
-      <w:r>
-        <w:rPr>
-          <w:rFonts w:ascii="Times New Roman" w:hAnsi="Times New Roman" w:cs="Times New Roman"/>
-          <w:sz w:val="24"/>
-          <w:szCs w:val="24"/>
-        </w:rPr>
-        <w:t>-</w:t>
-      </w:r>
-      <w:r>
-        <w:rPr>
-          <w:rFonts w:ascii="Times New Roman" w:hAnsi="Times New Roman" w:cs="Times New Roman"/>
-          <w:sz w:val="24"/>
-          <w:szCs w:val="24"/>
-        </w:rPr>
-        <w:t>Collision Class</w:t>
-      </w:r>
-    </w:p>
-    <w:p>
-      <w:pPr>
-        <w:rPr>
-          <w:rFonts w:ascii="Times New Roman" w:hAnsi="Times New Roman" w:cs="Times New Roman"/>
-          <w:sz w:val="24"/>
-          <w:szCs w:val="24"/>
-        </w:rPr>
-      </w:pPr>
-      <w:r>
-        <w:rPr>
-          <w:rFonts w:ascii="Times New Roman" w:hAnsi="Times New Roman" w:cs="Times New Roman"/>
-          <w:sz w:val="24"/>
-          <w:szCs w:val="24"/>
-        </w:rPr>
-        <w:t>---------------------------------------------------------------------------------------------------------------------</w:t>
-      </w:r>
-    </w:p>
-    <w:p>
-      <w:pPr>
-        <w:ind w:left="5040" w:hanging="5040"/>
-        <w:rPr>
-          <w:rFonts w:ascii="Times New Roman" w:hAnsi="Times New Roman" w:cs="Times New Roman"/>
-          <w:sz w:val="24"/>
-          <w:szCs w:val="24"/>
-        </w:rPr>
-      </w:pPr>
-      <w:r>
-        <w:rPr>
-          <w:rFonts w:ascii="Times New Roman" w:hAnsi="Times New Roman" w:cs="Times New Roman"/>
-          <w:sz w:val="24"/>
-          <w:szCs w:val="24"/>
-        </w:rPr>
-        <w:t>Tan Wei Jie (M) 133060P:</w:t>
-      </w:r>
-      <w:r>
-        <w:rPr>
-          <w:rFonts w:ascii="Times New Roman" w:hAnsi="Times New Roman" w:cs="Times New Roman"/>
-          <w:sz w:val="24"/>
-          <w:szCs w:val="24"/>
-        </w:rPr>
-        <w:tab/>
-      </w:r>
-      <w:r>
-        <w:rPr>
-          <w:rFonts w:ascii="Times New Roman" w:hAnsi="Times New Roman" w:cs="Times New Roman"/>
-          <w:sz w:val="24"/>
-          <w:szCs w:val="24"/>
-        </w:rPr>
-        <w:tab/>
-      </w:r>
-      <w:r>
-        <w:rPr>
-          <w:rFonts w:ascii="Times New Roman" w:hAnsi="Times New Roman" w:cs="Times New Roman"/>
-          <w:sz w:val="24"/>
-          <w:szCs w:val="24"/>
-        </w:rPr>
-        <w:tab/>
-      </w:r>
-      <w:r>
-        <w:rPr>
-          <w:rFonts w:ascii="Times New Roman" w:hAnsi="Times New Roman" w:cs="Times New Roman"/>
-          <w:sz w:val="24"/>
-          <w:szCs w:val="24"/>
-        </w:rPr>
-        <w:tab/>
-        <w:t>-</w:t>
-      </w:r>
-      <w:r>
-        <w:rPr>
-          <w:rFonts w:ascii="Times New Roman" w:hAnsi="Times New Roman" w:cs="Times New Roman"/>
-          <w:sz w:val="24"/>
-          <w:szCs w:val="24"/>
-        </w:rPr>
-        <w:t xml:space="preserve">AI Class (Normal, </w:t>
-      </w:r>
-    </w:p>
-    <w:p>
-      <w:pPr>
-        <w:ind w:left="5040" w:hanging="5040"/>
-        <w:rPr>
-          <w:rFonts w:ascii="Times New Roman" w:hAnsi="Times New Roman" w:cs="Times New Roman"/>
-          <w:sz w:val="24"/>
-          <w:szCs w:val="24"/>
-        </w:rPr>
-      </w:pPr>
-      <w:r>
-        <w:rPr>
-          <w:rFonts w:ascii="Times New Roman" w:hAnsi="Times New Roman" w:cs="Times New Roman"/>
-          <w:sz w:val="24"/>
-          <w:szCs w:val="24"/>
-        </w:rPr>
-        <w:tab/>
-      </w:r>
-      <w:r>
-        <w:rPr>
-          <w:rFonts w:ascii="Times New Roman" w:hAnsi="Times New Roman" w:cs="Times New Roman"/>
-          <w:sz w:val="24"/>
-          <w:szCs w:val="24"/>
-        </w:rPr>
-        <w:tab/>
-      </w:r>
-      <w:r>
-        <w:rPr>
-          <w:rFonts w:ascii="Times New Roman" w:hAnsi="Times New Roman" w:cs="Times New Roman"/>
-          <w:sz w:val="24"/>
-          <w:szCs w:val="24"/>
-        </w:rPr>
-        <w:tab/>
-      </w:r>
-      <w:r>
-        <w:rPr>
-          <w:rFonts w:ascii="Times New Roman" w:hAnsi="Times New Roman" w:cs="Times New Roman"/>
-          <w:sz w:val="24"/>
-          <w:szCs w:val="24"/>
-        </w:rPr>
-        <w:tab/>
-        <w:t>(Fast, slow zombie)</w:t>
-      </w:r>
-    </w:p>
-    <w:p>
-      <w:pPr>
-        <w:rPr>
-          <w:rFonts w:ascii="Times New Roman" w:hAnsi="Times New Roman" w:cs="Times New Roman"/>
-          <w:sz w:val="24"/>
-          <w:szCs w:val="24"/>
-        </w:rPr>
-      </w:pPr>
-      <w:r>
-        <w:rPr>
-          <w:rFonts w:ascii="Times New Roman" w:hAnsi="Times New Roman" w:cs="Times New Roman"/>
-          <w:sz w:val="24"/>
-          <w:szCs w:val="24"/>
-        </w:rPr>
-        <w:tab/>
-      </w:r>
-      <w:r>
-        <w:rPr>
-          <w:rFonts w:ascii="Times New Roman" w:hAnsi="Times New Roman" w:cs="Times New Roman"/>
-          <w:sz w:val="24"/>
-          <w:szCs w:val="24"/>
-        </w:rPr>
-        <w:tab/>
-      </w:r>
-      <w:r>
-        <w:rPr>
-          <w:rFonts w:ascii="Times New Roman" w:hAnsi="Times New Roman" w:cs="Times New Roman"/>
-          <w:sz w:val="24"/>
-          <w:szCs w:val="24"/>
-        </w:rPr>
-        <w:tab/>
-      </w:r>
-      <w:r>
-        <w:rPr>
-          <w:rFonts w:ascii="Times New Roman" w:hAnsi="Times New Roman" w:cs="Times New Roman"/>
-          <w:sz w:val="24"/>
-          <w:szCs w:val="24"/>
-        </w:rPr>
-        <w:tab/>
-      </w:r>
-      <w:r>
-        <w:rPr>
-          <w:rFonts w:ascii="Times New Roman" w:hAnsi="Times New Roman" w:cs="Times New Roman"/>
-          <w:sz w:val="24"/>
-          <w:szCs w:val="24"/>
-        </w:rPr>
-        <w:tab/>
-      </w:r>
-      <w:r>
-        <w:rPr>
-          <w:rFonts w:ascii="Times New Roman" w:hAnsi="Times New Roman" w:cs="Times New Roman"/>
-          <w:sz w:val="24"/>
-          <w:szCs w:val="24"/>
-        </w:rPr>
-        <w:tab/>
-      </w:r>
-      <w:r>
-        <w:rPr>
-          <w:rFonts w:ascii="Times New Roman" w:hAnsi="Times New Roman" w:cs="Times New Roman"/>
-          <w:sz w:val="24"/>
-          <w:szCs w:val="24"/>
-        </w:rPr>
-        <w:tab/>
-      </w:r>
-      <w:r>
-        <w:rPr>
-          <w:rFonts w:ascii="Times New Roman" w:hAnsi="Times New Roman" w:cs="Times New Roman"/>
-          <w:sz w:val="24"/>
-          <w:szCs w:val="24"/>
-        </w:rPr>
-        <w:tab/>
-      </w:r>
-      <w:r>
-        <w:rPr>
-          <w:rFonts w:ascii="Times New Roman" w:hAnsi="Times New Roman" w:cs="Times New Roman"/>
-          <w:sz w:val="24"/>
-          <w:szCs w:val="24"/>
-        </w:rPr>
-        <w:tab/>
-      </w:r>
-      <w:r>
-        <w:rPr>
-          <w:rFonts w:ascii="Times New Roman" w:hAnsi="Times New Roman" w:cs="Times New Roman"/>
-          <w:sz w:val="24"/>
-          <w:szCs w:val="24"/>
-        </w:rPr>
-        <w:tab/>
-      </w:r>
-      <w:r>
-        <w:rPr>
-          <w:rFonts w:ascii="Times New Roman" w:hAnsi="Times New Roman" w:cs="Times New Roman"/>
-          <w:sz w:val="24"/>
-          <w:szCs w:val="24"/>
-        </w:rPr>
-        <w:t>-</w:t>
-      </w:r>
-      <w:r>
-        <w:rPr>
-          <w:rFonts w:ascii="Times New Roman" w:hAnsi="Times New Roman" w:cs="Times New Roman"/>
-          <w:sz w:val="24"/>
-          <w:szCs w:val="24"/>
-        </w:rPr>
-        <w:t>Gun Class</w:t>
-      </w:r>
-    </w:p>
-    <w:p>
-      <w:pPr>
-        <w:rPr>
-          <w:rFonts w:ascii="Times New Roman" w:hAnsi="Times New Roman" w:cs="Times New Roman"/>
-          <w:sz w:val="24"/>
-          <w:szCs w:val="24"/>
-        </w:rPr>
-      </w:pPr>
-      <w:r>
-        <w:rPr>
-          <w:rFonts w:ascii="Times New Roman" w:hAnsi="Times New Roman" w:cs="Times New Roman"/>
-          <w:sz w:val="24"/>
-          <w:szCs w:val="24"/>
-        </w:rPr>
-        <w:tab/>
-      </w:r>
-      <w:r>
-        <w:rPr>
-          <w:rFonts w:ascii="Times New Roman" w:hAnsi="Times New Roman" w:cs="Times New Roman"/>
-          <w:sz w:val="24"/>
-          <w:szCs w:val="24"/>
-        </w:rPr>
-        <w:tab/>
-      </w:r>
-      <w:r>
-        <w:rPr>
-          <w:rFonts w:ascii="Times New Roman" w:hAnsi="Times New Roman" w:cs="Times New Roman"/>
-          <w:sz w:val="24"/>
-          <w:szCs w:val="24"/>
-        </w:rPr>
-        <w:tab/>
-      </w:r>
-      <w:r>
-        <w:rPr>
-          <w:rFonts w:ascii="Times New Roman" w:hAnsi="Times New Roman" w:cs="Times New Roman"/>
-          <w:sz w:val="24"/>
-          <w:szCs w:val="24"/>
-        </w:rPr>
-        <w:tab/>
-      </w:r>
-      <w:r>
-        <w:rPr>
-          <w:rFonts w:ascii="Times New Roman" w:hAnsi="Times New Roman" w:cs="Times New Roman"/>
-          <w:sz w:val="24"/>
-          <w:szCs w:val="24"/>
-        </w:rPr>
-        <w:tab/>
-      </w:r>
-      <w:r>
-        <w:rPr>
-          <w:rFonts w:ascii="Times New Roman" w:hAnsi="Times New Roman" w:cs="Times New Roman"/>
-          <w:sz w:val="24"/>
-          <w:szCs w:val="24"/>
-        </w:rPr>
-        <w:tab/>
-      </w:r>
-      <w:r>
-        <w:rPr>
-          <w:rFonts w:ascii="Times New Roman" w:hAnsi="Times New Roman" w:cs="Times New Roman"/>
-          <w:sz w:val="24"/>
-          <w:szCs w:val="24"/>
-        </w:rPr>
-        <w:tab/>
-      </w:r>
-      <w:r>
-        <w:rPr>
-          <w:rFonts w:ascii="Times New Roman" w:hAnsi="Times New Roman" w:cs="Times New Roman"/>
-          <w:sz w:val="24"/>
-          <w:szCs w:val="24"/>
-        </w:rPr>
-        <w:tab/>
-      </w:r>
-      <w:r>
-        <w:rPr>
-          <w:rFonts w:ascii="Times New Roman" w:hAnsi="Times New Roman" w:cs="Times New Roman"/>
-          <w:sz w:val="24"/>
-          <w:szCs w:val="24"/>
-        </w:rPr>
-        <w:tab/>
-      </w:r>
-      <w:r>
-        <w:rPr>
-          <w:rFonts w:ascii="Times New Roman" w:hAnsi="Times New Roman" w:cs="Times New Roman"/>
-          <w:sz w:val="24"/>
-          <w:szCs w:val="24"/>
-        </w:rPr>
-        <w:tab/>
-      </w:r>
-      <w:r>
-        <w:rPr>
-          <w:rFonts w:ascii="Times New Roman" w:hAnsi="Times New Roman" w:cs="Times New Roman"/>
-          <w:sz w:val="24"/>
-          <w:szCs w:val="24"/>
-        </w:rPr>
-        <w:t>-</w:t>
-      </w:r>
-      <w:r>
-        <w:rPr>
-          <w:rFonts w:ascii="Times New Roman" w:hAnsi="Times New Roman" w:cs="Times New Roman"/>
-          <w:sz w:val="24"/>
-          <w:szCs w:val="24"/>
-        </w:rPr>
-        <w:t>Obstacle Class</w:t>
-      </w:r>
-    </w:p>
-    <w:p>
-      <w:pPr>
-        <w:rPr>
-          <w:rFonts w:ascii="Times New Roman" w:hAnsi="Times New Roman" w:cs="Times New Roman"/>
-          <w:sz w:val="24"/>
-          <w:szCs w:val="24"/>
-        </w:rPr>
-      </w:pPr>
-      <w:r>
-        <w:rPr>
-          <w:rFonts w:ascii="Times New Roman" w:hAnsi="Times New Roman" w:cs="Times New Roman"/>
-          <w:sz w:val="24"/>
-          <w:szCs w:val="24"/>
-        </w:rPr>
-        <w:t>---------------------------------------------------------------------------------------------------------------------</w:t>
-      </w:r>
-    </w:p>
-    <w:p>
-      <w:pPr>
-        <w:rPr>
-          <w:rFonts w:ascii="Times New Roman" w:hAnsi="Times New Roman" w:cs="Times New Roman"/>
-          <w:sz w:val="24"/>
-          <w:szCs w:val="24"/>
-        </w:rPr>
-      </w:pPr>
-    </w:p>
-    <w:p>
-      <w:pPr>
-        <w:rPr>
-          <w:rFonts w:ascii="Times New Roman" w:hAnsi="Times New Roman" w:cs="Times New Roman"/>
-          <w:sz w:val="24"/>
-          <w:szCs w:val="24"/>
-        </w:rPr>
-      </w:pPr>
-      <w:r>
-        <w:rPr>
-          <w:rFonts w:ascii="Times New Roman" w:hAnsi="Times New Roman" w:cs="Times New Roman"/>
-          <w:sz w:val="24"/>
-          <w:szCs w:val="24"/>
-        </w:rPr>
-        <w:t>Leong Wan Wen (F) 131227S:</w:t>
-      </w:r>
-      <w:r>
-        <w:rPr>
-          <w:rFonts w:ascii="Times New Roman" w:hAnsi="Times New Roman" w:cs="Times New Roman"/>
-          <w:sz w:val="24"/>
-          <w:szCs w:val="24"/>
-        </w:rPr>
-        <w:tab/>
-      </w:r>
-      <w:r>
-        <w:rPr>
-          <w:rFonts w:ascii="Times New Roman" w:hAnsi="Times New Roman" w:cs="Times New Roman"/>
-          <w:sz w:val="24"/>
-          <w:szCs w:val="24"/>
-        </w:rPr>
-        <w:tab/>
-      </w:r>
-      <w:r>
-        <w:rPr>
-          <w:rFonts w:ascii="Times New Roman" w:hAnsi="Times New Roman" w:cs="Times New Roman"/>
-          <w:sz w:val="24"/>
-          <w:szCs w:val="24"/>
-        </w:rPr>
-        <w:tab/>
-      </w:r>
-      <w:r>
-        <w:rPr>
-          <w:rFonts w:ascii="Times New Roman" w:hAnsi="Times New Roman" w:cs="Times New Roman"/>
-          <w:sz w:val="24"/>
-          <w:szCs w:val="24"/>
-        </w:rPr>
-        <w:tab/>
-      </w:r>
-      <w:r>
-        <w:rPr>
-          <w:rFonts w:ascii="Times New Roman" w:hAnsi="Times New Roman" w:cs="Times New Roman"/>
-          <w:sz w:val="24"/>
-          <w:szCs w:val="24"/>
-        </w:rPr>
-        <w:tab/>
-      </w:r>
-      <w:r>
-        <w:rPr>
-          <w:rFonts w:ascii="Times New Roman" w:hAnsi="Times New Roman" w:cs="Times New Roman"/>
-          <w:sz w:val="24"/>
-          <w:szCs w:val="24"/>
-        </w:rPr>
-        <w:tab/>
-      </w:r>
-      <w:r>
-        <w:rPr>
-          <w:rFonts w:ascii="Times New Roman" w:hAnsi="Times New Roman" w:cs="Times New Roman"/>
-          <w:sz w:val="24"/>
-          <w:szCs w:val="24"/>
-        </w:rPr>
-        <w:t>-</w:t>
-      </w:r>
-      <w:r>
-        <w:rPr>
-          <w:rFonts w:ascii="Times New Roman" w:hAnsi="Times New Roman" w:cs="Times New Roman"/>
-          <w:sz w:val="24"/>
-          <w:szCs w:val="24"/>
-        </w:rPr>
-        <w:t xml:space="preserve">Item Class </w:t>
-      </w:r>
-      <w:r>
-        <w:rPr>
-          <w:rFonts w:ascii="Times New Roman" w:hAnsi="Times New Roman" w:cs="Times New Roman"/>
-          <w:sz w:val="24"/>
-          <w:szCs w:val="24"/>
-        </w:rPr>
-        <w:t>(Health,</w:t>
-      </w:r>
-    </w:p>
-    <w:p>
-      <w:pPr>
-        <w:rPr>
-          <w:rFonts w:ascii="Times New Roman" w:hAnsi="Times New Roman" w:cs="Times New Roman"/>
-          <w:sz w:val="24"/>
-          <w:szCs w:val="24"/>
-        </w:rPr>
-      </w:pPr>
-      <w:r>
-        <w:rPr>
-          <w:rFonts w:ascii="Times New Roman" w:hAnsi="Times New Roman" w:cs="Times New Roman"/>
-          <w:sz w:val="24"/>
-          <w:szCs w:val="24"/>
-        </w:rPr>
-        <w:tab/>
-      </w:r>
-      <w:r>
-        <w:rPr>
-          <w:rFonts w:ascii="Times New Roman" w:hAnsi="Times New Roman" w:cs="Times New Roman"/>
-          <w:sz w:val="24"/>
-          <w:szCs w:val="24"/>
-        </w:rPr>
-        <w:tab/>
-      </w:r>
-      <w:r>
-        <w:rPr>
-          <w:rFonts w:ascii="Times New Roman" w:hAnsi="Times New Roman" w:cs="Times New Roman"/>
-          <w:sz w:val="24"/>
-          <w:szCs w:val="24"/>
-        </w:rPr>
-        <w:tab/>
-      </w:r>
-      <w:r>
-        <w:rPr>
-          <w:rFonts w:ascii="Times New Roman" w:hAnsi="Times New Roman" w:cs="Times New Roman"/>
-          <w:sz w:val="24"/>
-          <w:szCs w:val="24"/>
-        </w:rPr>
-        <w:tab/>
-      </w:r>
-      <w:r>
-        <w:rPr>
-          <w:rFonts w:ascii="Times New Roman" w:hAnsi="Times New Roman" w:cs="Times New Roman"/>
-          <w:sz w:val="24"/>
-          <w:szCs w:val="24"/>
-        </w:rPr>
-        <w:tab/>
-      </w:r>
-      <w:r>
-        <w:rPr>
-          <w:rFonts w:ascii="Times New Roman" w:hAnsi="Times New Roman" w:cs="Times New Roman"/>
-          <w:sz w:val="24"/>
-          <w:szCs w:val="24"/>
-        </w:rPr>
-        <w:tab/>
-      </w:r>
-      <w:r>
-        <w:rPr>
-          <w:rFonts w:ascii="Times New Roman" w:hAnsi="Times New Roman" w:cs="Times New Roman"/>
-          <w:sz w:val="24"/>
-          <w:szCs w:val="24"/>
-        </w:rPr>
-        <w:tab/>
-      </w:r>
-      <w:r>
-        <w:rPr>
-          <w:rFonts w:ascii="Times New Roman" w:hAnsi="Times New Roman" w:cs="Times New Roman"/>
-          <w:sz w:val="24"/>
-          <w:szCs w:val="24"/>
-        </w:rPr>
-        <w:tab/>
-      </w:r>
-      <w:r>
-        <w:rPr>
-          <w:rFonts w:ascii="Times New Roman" w:hAnsi="Times New Roman" w:cs="Times New Roman"/>
-          <w:sz w:val="24"/>
-          <w:szCs w:val="24"/>
-        </w:rPr>
-        <w:tab/>
-      </w:r>
-      <w:r>
-        <w:rPr>
-          <w:rFonts w:ascii="Times New Roman" w:hAnsi="Times New Roman" w:cs="Times New Roman"/>
-          <w:sz w:val="24"/>
-          <w:szCs w:val="24"/>
-        </w:rPr>
-        <w:tab/>
-        <w:t>(Ammo, slowdown)</w:t>
-      </w:r>
-    </w:p>
-    <w:p>
-      <w:pPr>
-        <w:rPr>
-          <w:rFonts w:ascii="Times New Roman" w:hAnsi="Times New Roman" w:cs="Times New Roman"/>
-          <w:sz w:val="24"/>
-          <w:szCs w:val="24"/>
-        </w:rPr>
-      </w:pPr>
-      <w:r>
-        <w:rPr>
-          <w:rFonts w:ascii="Times New Roman" w:hAnsi="Times New Roman" w:cs="Times New Roman"/>
-          <w:sz w:val="24"/>
-          <w:szCs w:val="24"/>
-        </w:rPr>
-        <w:tab/>
-      </w:r>
-      <w:r>
-        <w:rPr>
-          <w:rFonts w:ascii="Times New Roman" w:hAnsi="Times New Roman" w:cs="Times New Roman"/>
-          <w:sz w:val="24"/>
-          <w:szCs w:val="24"/>
-        </w:rPr>
-        <w:tab/>
-      </w:r>
-      <w:r>
-        <w:rPr>
-          <w:rFonts w:ascii="Times New Roman" w:hAnsi="Times New Roman" w:cs="Times New Roman"/>
-          <w:sz w:val="24"/>
-          <w:szCs w:val="24"/>
-        </w:rPr>
-        <w:tab/>
-      </w:r>
-      <w:r>
-        <w:rPr>
-          <w:rFonts w:ascii="Times New Roman" w:hAnsi="Times New Roman" w:cs="Times New Roman"/>
-          <w:sz w:val="24"/>
-          <w:szCs w:val="24"/>
-        </w:rPr>
-        <w:tab/>
-      </w:r>
-      <w:r>
-        <w:rPr>
-          <w:rFonts w:ascii="Times New Roman" w:hAnsi="Times New Roman" w:cs="Times New Roman"/>
-          <w:sz w:val="24"/>
-          <w:szCs w:val="24"/>
-        </w:rPr>
-        <w:tab/>
-      </w:r>
-      <w:r>
-        <w:rPr>
-          <w:rFonts w:ascii="Times New Roman" w:hAnsi="Times New Roman" w:cs="Times New Roman"/>
-          <w:sz w:val="24"/>
-          <w:szCs w:val="24"/>
-        </w:rPr>
-        <w:tab/>
-      </w:r>
-      <w:r>
-        <w:rPr>
-          <w:rFonts w:ascii="Times New Roman" w:hAnsi="Times New Roman" w:cs="Times New Roman"/>
-          <w:sz w:val="24"/>
-          <w:szCs w:val="24"/>
-        </w:rPr>
-        <w:tab/>
-      </w:r>
-      <w:r>
-        <w:rPr>
-          <w:rFonts w:ascii="Times New Roman" w:hAnsi="Times New Roman" w:cs="Times New Roman"/>
-          <w:sz w:val="24"/>
-          <w:szCs w:val="24"/>
-        </w:rPr>
-        <w:tab/>
-      </w:r>
-      <w:r>
-        <w:rPr>
-          <w:rFonts w:ascii="Times New Roman" w:hAnsi="Times New Roman" w:cs="Times New Roman"/>
-          <w:sz w:val="24"/>
-          <w:szCs w:val="24"/>
-        </w:rPr>
-        <w:tab/>
-      </w:r>
-      <w:r>
-        <w:rPr>
-          <w:rFonts w:ascii="Times New Roman" w:hAnsi="Times New Roman" w:cs="Times New Roman"/>
-          <w:sz w:val="24"/>
-          <w:szCs w:val="24"/>
-        </w:rPr>
-        <w:tab/>
-      </w:r>
-      <w:r>
-        <w:rPr>
-          <w:rFonts w:ascii="Times New Roman" w:hAnsi="Times New Roman" w:cs="Times New Roman"/>
-          <w:sz w:val="24"/>
-          <w:szCs w:val="24"/>
-        </w:rPr>
-        <w:t>-</w:t>
-      </w:r>
-      <w:r>
-        <w:rPr>
-          <w:rFonts w:ascii="Times New Roman" w:hAnsi="Times New Roman" w:cs="Times New Roman"/>
-          <w:sz w:val="24"/>
-          <w:szCs w:val="24"/>
-        </w:rPr>
-        <w:t>Time Class</w:t>
-      </w:r>
-    </w:p>
-    <w:p>
-      <w:pPr>
-        <w:rPr>
-          <w:rFonts w:ascii="Times New Roman" w:hAnsi="Times New Roman" w:cs="Times New Roman"/>
-          <w:sz w:val="24"/>
-          <w:szCs w:val="24"/>
-        </w:rPr>
-      </w:pPr>
-      <w:r>
-        <w:rPr>
-          <w:rFonts w:ascii="Times New Roman" w:hAnsi="Times New Roman" w:cs="Times New Roman"/>
-          <w:sz w:val="24"/>
-          <w:szCs w:val="24"/>
-        </w:rPr>
-        <w:tab/>
-      </w:r>
-      <w:r>
-        <w:rPr>
-          <w:rFonts w:ascii="Times New Roman" w:hAnsi="Times New Roman" w:cs="Times New Roman"/>
-          <w:sz w:val="24"/>
-          <w:szCs w:val="24"/>
-        </w:rPr>
-        <w:tab/>
-      </w:r>
-      <w:r>
-        <w:rPr>
-          <w:rFonts w:ascii="Times New Roman" w:hAnsi="Times New Roman" w:cs="Times New Roman"/>
-          <w:sz w:val="24"/>
-          <w:szCs w:val="24"/>
-        </w:rPr>
-        <w:tab/>
-      </w:r>
-      <w:r>
-        <w:rPr>
-          <w:rFonts w:ascii="Times New Roman" w:hAnsi="Times New Roman" w:cs="Times New Roman"/>
-          <w:sz w:val="24"/>
-          <w:szCs w:val="24"/>
-        </w:rPr>
-        <w:tab/>
-      </w:r>
-      <w:r>
-        <w:rPr>
-          <w:rFonts w:ascii="Times New Roman" w:hAnsi="Times New Roman" w:cs="Times New Roman"/>
-          <w:sz w:val="24"/>
-          <w:szCs w:val="24"/>
-        </w:rPr>
-        <w:tab/>
-      </w:r>
-      <w:r>
-        <w:rPr>
-          <w:rFonts w:ascii="Times New Roman" w:hAnsi="Times New Roman" w:cs="Times New Roman"/>
-          <w:sz w:val="24"/>
-          <w:szCs w:val="24"/>
-        </w:rPr>
-        <w:tab/>
-      </w:r>
-      <w:r>
-        <w:rPr>
-          <w:rFonts w:ascii="Times New Roman" w:hAnsi="Times New Roman" w:cs="Times New Roman"/>
-          <w:sz w:val="24"/>
-          <w:szCs w:val="24"/>
-        </w:rPr>
-        <w:tab/>
-      </w:r>
-      <w:r>
-        <w:rPr>
-          <w:rFonts w:ascii="Times New Roman" w:hAnsi="Times New Roman" w:cs="Times New Roman"/>
-          <w:sz w:val="24"/>
-          <w:szCs w:val="24"/>
-        </w:rPr>
-        <w:tab/>
-      </w:r>
-      <w:r>
-        <w:rPr>
-          <w:rFonts w:ascii="Times New Roman" w:hAnsi="Times New Roman" w:cs="Times New Roman"/>
-          <w:sz w:val="24"/>
-          <w:szCs w:val="24"/>
-        </w:rPr>
-        <w:tab/>
-      </w:r>
-      <w:r>
-        <w:rPr>
-          <w:rFonts w:ascii="Times New Roman" w:hAnsi="Times New Roman" w:cs="Times New Roman"/>
-          <w:sz w:val="24"/>
-          <w:szCs w:val="24"/>
-        </w:rPr>
-        <w:tab/>
-      </w:r>
-      <w:r>
-        <w:rPr>
-          <w:rFonts w:ascii="Times New Roman" w:hAnsi="Times New Roman" w:cs="Times New Roman"/>
-          <w:sz w:val="24"/>
-          <w:szCs w:val="24"/>
-        </w:rPr>
-        <w:t>-</w:t>
-      </w:r>
-      <w:r>
-        <w:rPr>
-          <w:rFonts w:ascii="Times New Roman" w:hAnsi="Times New Roman" w:cs="Times New Roman"/>
-          <w:sz w:val="24"/>
-          <w:szCs w:val="24"/>
-        </w:rPr>
-        <w:t>Money</w:t>
-      </w:r>
-      <w:r>
-        <w:rPr>
-          <w:rFonts w:ascii="Times New Roman" w:hAnsi="Times New Roman" w:cs="Times New Roman"/>
-          <w:sz w:val="24"/>
-          <w:szCs w:val="24"/>
-        </w:rPr>
-        <w:t xml:space="preserve"> Class</w:t>
-      </w:r>
-    </w:p>
-    <w:p>
-      <w:pPr>
-        <w:rPr>
-          <w:rFonts w:ascii="Times New Roman" w:hAnsi="Times New Roman" w:cs="Times New Roman"/>
-          <w:sz w:val="24"/>
-          <w:szCs w:val="24"/>
-        </w:rPr>
-      </w:pPr>
-      <w:r>
-        <w:rPr>
-          <w:rFonts w:ascii="Times New Roman" w:hAnsi="Times New Roman" w:cs="Times New Roman"/>
-          <w:sz w:val="24"/>
-          <w:szCs w:val="24"/>
-        </w:rPr>
-        <w:t>---------------------------------------------------------------------------------------------------------------------</w:t>
-      </w:r>
-      <w:r>
-        <w:rPr>
-          <w:rFonts w:ascii="Times New Roman" w:hAnsi="Times New Roman" w:cs="Times New Roman"/>
-          <w:sz w:val="24"/>
-          <w:szCs w:val="24"/>
-        </w:rPr>
-        <w:tab/>
-      </w:r>
-      <w:r>
-        <w:rPr>
-          <w:rFonts w:ascii="Times New Roman" w:hAnsi="Times New Roman" w:cs="Times New Roman"/>
-          <w:sz w:val="24"/>
-          <w:szCs w:val="24"/>
-        </w:rPr>
-        <w:tab/>
-      </w:r>
-      <w:r>
-        <w:rPr>
-          <w:rFonts w:ascii="Times New Roman" w:hAnsi="Times New Roman" w:cs="Times New Roman"/>
-          <w:sz w:val="24"/>
-          <w:szCs w:val="24"/>
-        </w:rPr>
-        <w:tab/>
-      </w:r>
-      <w:r>
-        <w:rPr>
-          <w:rFonts w:ascii="Times New Roman" w:hAnsi="Times New Roman" w:cs="Times New Roman"/>
-          <w:sz w:val="24"/>
-          <w:szCs w:val="24"/>
-        </w:rPr>
-        <w:tab/>
-      </w:r>
-      <w:r>
-        <w:rPr>
-          <w:rFonts w:ascii="Times New Roman" w:hAnsi="Times New Roman" w:cs="Times New Roman"/>
-          <w:sz w:val="24"/>
-          <w:szCs w:val="24"/>
-        </w:rPr>
-        <w:tab/>
-      </w:r>
-      <w:r>
-        <w:rPr>
-          <w:rFonts w:ascii="Times New Roman" w:hAnsi="Times New Roman" w:cs="Times New Roman"/>
-          <w:sz w:val="24"/>
-          <w:szCs w:val="24"/>
-        </w:rPr>
-        <w:tab/>
-      </w:r>
-      <w:r>
-        <w:rPr>
-          <w:rFonts w:ascii="Times New Roman" w:hAnsi="Times New Roman" w:cs="Times New Roman"/>
-          <w:sz w:val="24"/>
-          <w:szCs w:val="24"/>
-        </w:rPr>
-        <w:tab/>
-      </w:r>
-      <w:r>
-        <w:rPr>
-          <w:rFonts w:ascii="Times New Roman" w:hAnsi="Times New Roman" w:cs="Times New Roman"/>
-          <w:sz w:val="24"/>
-          <w:szCs w:val="24"/>
-        </w:rPr>
-        <w:tab/>
-      </w:r>
-      <w:r>
-        <w:rPr>
-          <w:rFonts w:ascii="Times New Roman" w:hAnsi="Times New Roman" w:cs="Times New Roman"/>
-          <w:sz w:val="24"/>
-          <w:szCs w:val="24"/>
-        </w:rPr>
-        <w:tab/>
-      </w:r>
-      <w:r>
-        <w:rPr>
-          <w:rFonts w:ascii="Times New Roman" w:hAnsi="Times New Roman" w:cs="Times New Roman"/>
-          <w:sz w:val="24"/>
-          <w:szCs w:val="24"/>
-        </w:rPr>
-        <w:tab/>
-      </w:r>
-    </w:p>
-    <w:p>
-      <w:pPr>
-        <w:rPr>
-          <w:rFonts w:ascii="Times New Roman" w:hAnsi="Times New Roman" w:cs="Times New Roman"/>
-          <w:sz w:val="24"/>
-          <w:szCs w:val="24"/>
-        </w:rPr>
-      </w:pPr>
-      <w:r>
-        <w:rPr>
-          <w:rFonts w:ascii="Times New Roman" w:hAnsi="Times New Roman" w:cs="Times New Roman"/>
-          <w:sz w:val="24"/>
-          <w:szCs w:val="24"/>
-        </w:rPr>
-        <w:t>Andy Tay Ming Yew (M) 122257R:</w:t>
-      </w:r>
-      <w:r>
-        <w:rPr>
-          <w:rFonts w:ascii="Times New Roman" w:hAnsi="Times New Roman" w:cs="Times New Roman"/>
-          <w:sz w:val="24"/>
-          <w:szCs w:val="24"/>
-        </w:rPr>
-        <w:tab/>
-      </w:r>
-      <w:r>
-        <w:rPr>
-          <w:rFonts w:ascii="Times New Roman" w:hAnsi="Times New Roman" w:cs="Times New Roman"/>
-          <w:sz w:val="24"/>
-          <w:szCs w:val="24"/>
-        </w:rPr>
-        <w:tab/>
-      </w:r>
-      <w:r>
-        <w:rPr>
-          <w:rFonts w:ascii="Times New Roman" w:hAnsi="Times New Roman" w:cs="Times New Roman"/>
-          <w:sz w:val="24"/>
-          <w:szCs w:val="24"/>
-        </w:rPr>
-        <w:tab/>
-      </w:r>
-      <w:r>
-        <w:rPr>
-          <w:rFonts w:ascii="Times New Roman" w:hAnsi="Times New Roman" w:cs="Times New Roman"/>
-          <w:sz w:val="24"/>
-          <w:szCs w:val="24"/>
-        </w:rPr>
-        <w:tab/>
-      </w:r>
-      <w:r>
-        <w:rPr>
-          <w:rFonts w:ascii="Times New Roman" w:hAnsi="Times New Roman" w:cs="Times New Roman"/>
-          <w:sz w:val="24"/>
-          <w:szCs w:val="24"/>
-        </w:rPr>
-        <w:tab/>
-      </w:r>
-      <w:r>
-        <w:rPr>
-          <w:rFonts w:ascii="Times New Roman" w:hAnsi="Times New Roman" w:cs="Times New Roman"/>
-          <w:sz w:val="24"/>
-          <w:szCs w:val="24"/>
-        </w:rPr>
-        <w:tab/>
-      </w:r>
-      <w:r>
-        <w:rPr>
-          <w:rFonts w:ascii="Times New Roman" w:hAnsi="Times New Roman" w:cs="Times New Roman"/>
-          <w:sz w:val="24"/>
-          <w:szCs w:val="24"/>
-        </w:rPr>
-        <w:t>-</w:t>
-      </w:r>
-      <w:r>
-        <w:rPr>
-          <w:rFonts w:ascii="Times New Roman" w:hAnsi="Times New Roman" w:cs="Times New Roman"/>
-          <w:sz w:val="24"/>
-          <w:szCs w:val="24"/>
-        </w:rPr>
-        <w:t>Sound</w:t>
-      </w:r>
-      <w:r>
-        <w:rPr>
-          <w:rFonts w:ascii="Times New Roman" w:hAnsi="Times New Roman" w:cs="Times New Roman"/>
-          <w:sz w:val="24"/>
-          <w:szCs w:val="24"/>
-        </w:rPr>
-        <w:t xml:space="preserve"> Class</w:t>
-      </w:r>
-      <w:r>
-        <w:rPr>
-          <w:rFonts w:ascii="Times New Roman" w:hAnsi="Times New Roman" w:cs="Times New Roman"/>
-          <w:sz w:val="24"/>
-          <w:szCs w:val="24"/>
-        </w:rPr>
-        <w:t xml:space="preserve"> </w:t>
-      </w:r>
-    </w:p>
-    <w:p>
-      <w:pPr>
-        <w:rPr>
-          <w:rFonts w:ascii="Times New Roman" w:hAnsi="Times New Roman" w:cs="Times New Roman"/>
-          <w:sz w:val="24"/>
-          <w:szCs w:val="24"/>
-        </w:rPr>
-      </w:pPr>
-      <w:r>
-        <w:rPr>
-          <w:rFonts w:ascii="Times New Roman" w:hAnsi="Times New Roman" w:cs="Times New Roman"/>
-          <w:sz w:val="24"/>
-          <w:szCs w:val="24"/>
-        </w:rPr>
-        <w:tab/>
-      </w:r>
-      <w:r>
-        <w:rPr>
-          <w:rFonts w:ascii="Times New Roman" w:hAnsi="Times New Roman" w:cs="Times New Roman"/>
-          <w:sz w:val="24"/>
-          <w:szCs w:val="24"/>
-        </w:rPr>
-        <w:tab/>
-      </w:r>
-      <w:r>
-        <w:rPr>
-          <w:rFonts w:ascii="Times New Roman" w:hAnsi="Times New Roman" w:cs="Times New Roman"/>
-          <w:sz w:val="24"/>
-          <w:szCs w:val="24"/>
-        </w:rPr>
-        <w:tab/>
-      </w:r>
-      <w:r>
-        <w:rPr>
-          <w:rFonts w:ascii="Times New Roman" w:hAnsi="Times New Roman" w:cs="Times New Roman"/>
-          <w:sz w:val="24"/>
-          <w:szCs w:val="24"/>
-        </w:rPr>
-        <w:tab/>
-      </w:r>
-      <w:r>
-        <w:rPr>
-          <w:rFonts w:ascii="Times New Roman" w:hAnsi="Times New Roman" w:cs="Times New Roman"/>
-          <w:sz w:val="24"/>
-          <w:szCs w:val="24"/>
-        </w:rPr>
-        <w:tab/>
-      </w:r>
-      <w:r>
-        <w:rPr>
-          <w:rFonts w:ascii="Times New Roman" w:hAnsi="Times New Roman" w:cs="Times New Roman"/>
-          <w:sz w:val="24"/>
-          <w:szCs w:val="24"/>
-        </w:rPr>
-        <w:tab/>
-      </w:r>
-      <w:r>
-        <w:rPr>
-          <w:rFonts w:ascii="Times New Roman" w:hAnsi="Times New Roman" w:cs="Times New Roman"/>
-          <w:sz w:val="24"/>
-          <w:szCs w:val="24"/>
-        </w:rPr>
-        <w:tab/>
-      </w:r>
-      <w:r>
-        <w:rPr>
-          <w:rFonts w:ascii="Times New Roman" w:hAnsi="Times New Roman" w:cs="Times New Roman"/>
-          <w:sz w:val="24"/>
-          <w:szCs w:val="24"/>
-        </w:rPr>
-        <w:tab/>
-      </w:r>
-      <w:r>
-        <w:rPr>
-          <w:rFonts w:ascii="Times New Roman" w:hAnsi="Times New Roman" w:cs="Times New Roman"/>
-          <w:sz w:val="24"/>
-          <w:szCs w:val="24"/>
-        </w:rPr>
-        <w:tab/>
-      </w:r>
-      <w:r>
-        <w:rPr>
-          <w:rFonts w:ascii="Times New Roman" w:hAnsi="Times New Roman" w:cs="Times New Roman"/>
-          <w:sz w:val="24"/>
-          <w:szCs w:val="24"/>
-        </w:rPr>
-        <w:tab/>
-      </w:r>
-      <w:r>
-        <w:rPr>
-          <w:rFonts w:ascii="Times New Roman" w:hAnsi="Times New Roman" w:cs="Times New Roman"/>
-          <w:sz w:val="24"/>
-          <w:szCs w:val="24"/>
-        </w:rPr>
-        <w:t>-</w:t>
-      </w:r>
-      <w:r>
-        <w:rPr>
-          <w:rFonts w:ascii="Times New Roman" w:hAnsi="Times New Roman" w:cs="Times New Roman"/>
-          <w:sz w:val="24"/>
-          <w:szCs w:val="24"/>
-        </w:rPr>
-        <w:t>LoadTGA class</w:t>
-      </w:r>
-    </w:p>
-    <w:p>
-      <w:pPr>
-        <w:rPr>
-          <w:rFonts w:ascii="Times New Roman" w:hAnsi="Times New Roman" w:cs="Times New Roman"/>
-          <w:sz w:val="24"/>
-          <w:szCs w:val="24"/>
-        </w:rPr>
-      </w:pPr>
-      <w:r>
-        <w:rPr>
-          <w:rFonts w:ascii="Times New Roman" w:hAnsi="Times New Roman" w:cs="Times New Roman"/>
-          <w:sz w:val="24"/>
-          <w:szCs w:val="24"/>
-        </w:rPr>
-        <w:tab/>
-      </w:r>
-      <w:r>
-        <w:rPr>
-          <w:rFonts w:ascii="Times New Roman" w:hAnsi="Times New Roman" w:cs="Times New Roman"/>
-          <w:sz w:val="24"/>
-          <w:szCs w:val="24"/>
-        </w:rPr>
-        <w:tab/>
-      </w:r>
-      <w:r>
-        <w:rPr>
-          <w:rFonts w:ascii="Times New Roman" w:hAnsi="Times New Roman" w:cs="Times New Roman"/>
-          <w:sz w:val="24"/>
-          <w:szCs w:val="24"/>
-        </w:rPr>
-        <w:tab/>
-      </w:r>
-      <w:r>
-        <w:rPr>
-          <w:rFonts w:ascii="Times New Roman" w:hAnsi="Times New Roman" w:cs="Times New Roman"/>
-          <w:sz w:val="24"/>
-          <w:szCs w:val="24"/>
-        </w:rPr>
-        <w:tab/>
-      </w:r>
-      <w:r>
-        <w:rPr>
-          <w:rFonts w:ascii="Times New Roman" w:hAnsi="Times New Roman" w:cs="Times New Roman"/>
-          <w:sz w:val="24"/>
-          <w:szCs w:val="24"/>
-        </w:rPr>
-        <w:tab/>
-      </w:r>
-      <w:r>
-        <w:rPr>
-          <w:rFonts w:ascii="Times New Roman" w:hAnsi="Times New Roman" w:cs="Times New Roman"/>
-          <w:sz w:val="24"/>
-          <w:szCs w:val="24"/>
-        </w:rPr>
-        <w:tab/>
-      </w:r>
-      <w:r>
-        <w:rPr>
-          <w:rFonts w:ascii="Times New Roman" w:hAnsi="Times New Roman" w:cs="Times New Roman"/>
-          <w:sz w:val="24"/>
-          <w:szCs w:val="24"/>
-        </w:rPr>
-        <w:tab/>
-      </w:r>
-      <w:r>
-        <w:rPr>
-          <w:rFonts w:ascii="Times New Roman" w:hAnsi="Times New Roman" w:cs="Times New Roman"/>
-          <w:sz w:val="24"/>
-          <w:szCs w:val="24"/>
-        </w:rPr>
-        <w:tab/>
-      </w:r>
-      <w:r>
-        <w:rPr>
-          <w:rFonts w:ascii="Times New Roman" w:hAnsi="Times New Roman" w:cs="Times New Roman"/>
-          <w:sz w:val="24"/>
-          <w:szCs w:val="24"/>
-        </w:rPr>
-        <w:tab/>
-      </w:r>
-      <w:r>
-        <w:rPr>
-          <w:rFonts w:ascii="Times New Roman" w:hAnsi="Times New Roman" w:cs="Times New Roman"/>
-          <w:sz w:val="24"/>
-          <w:szCs w:val="24"/>
-        </w:rPr>
-        <w:tab/>
-      </w:r>
-      <w:r>
-        <w:rPr>
-          <w:rFonts w:ascii="Times New Roman" w:hAnsi="Times New Roman" w:cs="Times New Roman"/>
-          <w:sz w:val="24"/>
-          <w:szCs w:val="24"/>
-        </w:rPr>
-        <w:t>-</w:t>
-      </w:r>
-      <w:r>
-        <w:rPr>
-          <w:rFonts w:ascii="Times New Roman" w:hAnsi="Times New Roman" w:cs="Times New Roman"/>
-          <w:sz w:val="24"/>
-          <w:szCs w:val="24"/>
-        </w:rPr>
-        <w:t>UI</w:t>
-      </w:r>
-      <w:r>
-        <w:rPr>
-          <w:rFonts w:ascii="Times New Roman" w:hAnsi="Times New Roman" w:cs="Times New Roman"/>
-          <w:sz w:val="24"/>
-          <w:szCs w:val="24"/>
-        </w:rPr>
-        <w:t>/HUD</w:t>
-      </w:r>
-      <w:r>
-        <w:rPr>
-          <w:rFonts w:ascii="Times New Roman" w:hAnsi="Times New Roman" w:cs="Times New Roman"/>
-          <w:sz w:val="24"/>
-          <w:szCs w:val="24"/>
-        </w:rPr>
-        <w:t xml:space="preserve"> Class</w:t>
-      </w:r>
     </w:p>
     <w:sectPr>
       <w:headerReference w:type="even" r:id="rId10"/>
@@ -3395,7 +3614,7 @@
           <w:rPr>
             <w:noProof/>
           </w:rPr>
-          <w:t>1</w:t>
+          <w:t>2</w:t>
         </w:r>
         <w:r>
           <w:rPr>
@@ -3482,6 +3701,119 @@
 <file path=word/numbering.xml><?xml version="1.0" encoding="utf-8"?>
 <w:numbering xmlns:wpc="http://schemas.microsoft.com/office/word/2010/wordprocessingCanvas" xmlns:mc="http://schemas.openxmlformats.org/markup-compatibility/2006" xmlns:o="urn:schemas-microsoft-com:office:office" xmlns:r="http://schemas.openxmlformats.org/officeDocument/2006/relationships" xmlns:m="http://schemas.openxmlformats.org/officeDocument/2006/math" xmlns:v="urn:schemas-microsoft-com:vml" xmlns:wp14="http://schemas.microsoft.com/office/word/2010/wordprocessingDrawing" xmlns:wp="http://schemas.openxmlformats.org/drawingml/2006/wordprocessingDrawing" xmlns:w10="urn:schemas-microsoft-com:office:word" xmlns:w="http://schemas.openxmlformats.org/wordprocessingml/2006/main" xmlns:w14="http://schemas.microsoft.com/office/word/2010/wordml" xmlns:w15="http://schemas.microsoft.com/office/word/2012/wordml" xmlns:wpg="http://schemas.microsoft.com/office/word/2010/wordprocessingGroup" xmlns:wpi="http://schemas.microsoft.com/office/word/2010/wordprocessingInk" xmlns:wne="http://schemas.microsoft.com/office/word/2006/wordml" xmlns:wps="http://schemas.microsoft.com/office/word/2010/wordprocessingShape" mc:Ignorable="w14 w15 wp14">
   <w:abstractNum w:abstractNumId="0">
+    <w:nsid w:val="116E502C"/>
+    <w:multiLevelType w:val="hybridMultilevel"/>
+    <w:tmpl w:val="EA625B5A"/>
+    <w:lvl w:ilvl="0" w:tplc="789C6114">
+      <w:start w:val="1"/>
+      <w:numFmt w:val="bullet"/>
+      <w:lvlText w:val=""/>
+      <w:lvlJc w:val="left"/>
+      <w:pPr>
+        <w:ind w:left="1080" w:hanging="360"/>
+      </w:pPr>
+      <w:rPr>
+        <w:rFonts w:ascii="Wingdings" w:eastAsiaTheme="minorEastAsia" w:hAnsi="Wingdings" w:cs="Times New Roman" w:hint="default"/>
+      </w:rPr>
+    </w:lvl>
+    <w:lvl w:ilvl="1" w:tplc="04090003" w:tentative="1">
+      <w:start w:val="1"/>
+      <w:numFmt w:val="bullet"/>
+      <w:lvlText w:val="o"/>
+      <w:lvlJc w:val="left"/>
+      <w:pPr>
+        <w:ind w:left="1800" w:hanging="360"/>
+      </w:pPr>
+      <w:rPr>
+        <w:rFonts w:ascii="Courier New" w:hAnsi="Courier New" w:cs="Courier New" w:hint="default"/>
+      </w:rPr>
+    </w:lvl>
+    <w:lvl w:ilvl="2" w:tplc="04090005" w:tentative="1">
+      <w:start w:val="1"/>
+      <w:numFmt w:val="bullet"/>
+      <w:lvlText w:val=""/>
+      <w:lvlJc w:val="left"/>
+      <w:pPr>
+        <w:ind w:left="2520" w:hanging="360"/>
+      </w:pPr>
+      <w:rPr>
+        <w:rFonts w:ascii="Wingdings" w:hAnsi="Wingdings" w:hint="default"/>
+      </w:rPr>
+    </w:lvl>
+    <w:lvl w:ilvl="3" w:tplc="04090001" w:tentative="1">
+      <w:start w:val="1"/>
+      <w:numFmt w:val="bullet"/>
+      <w:lvlText w:val=""/>
+      <w:lvlJc w:val="left"/>
+      <w:pPr>
+        <w:ind w:left="3240" w:hanging="360"/>
+      </w:pPr>
+      <w:rPr>
+        <w:rFonts w:ascii="Symbol" w:hAnsi="Symbol" w:hint="default"/>
+      </w:rPr>
+    </w:lvl>
+    <w:lvl w:ilvl="4" w:tplc="04090003" w:tentative="1">
+      <w:start w:val="1"/>
+      <w:numFmt w:val="bullet"/>
+      <w:lvlText w:val="o"/>
+      <w:lvlJc w:val="left"/>
+      <w:pPr>
+        <w:ind w:left="3960" w:hanging="360"/>
+      </w:pPr>
+      <w:rPr>
+        <w:rFonts w:ascii="Courier New" w:hAnsi="Courier New" w:cs="Courier New" w:hint="default"/>
+      </w:rPr>
+    </w:lvl>
+    <w:lvl w:ilvl="5" w:tplc="04090005" w:tentative="1">
+      <w:start w:val="1"/>
+      <w:numFmt w:val="bullet"/>
+      <w:lvlText w:val=""/>
+      <w:lvlJc w:val="left"/>
+      <w:pPr>
+        <w:ind w:left="4680" w:hanging="360"/>
+      </w:pPr>
+      <w:rPr>
+        <w:rFonts w:ascii="Wingdings" w:hAnsi="Wingdings" w:hint="default"/>
+      </w:rPr>
+    </w:lvl>
+    <w:lvl w:ilvl="6" w:tplc="04090001" w:tentative="1">
+      <w:start w:val="1"/>
+      <w:numFmt w:val="bullet"/>
+      <w:lvlText w:val=""/>
+      <w:lvlJc w:val="left"/>
+      <w:pPr>
+        <w:ind w:left="5400" w:hanging="360"/>
+      </w:pPr>
+      <w:rPr>
+        <w:rFonts w:ascii="Symbol" w:hAnsi="Symbol" w:hint="default"/>
+      </w:rPr>
+    </w:lvl>
+    <w:lvl w:ilvl="7" w:tplc="04090003" w:tentative="1">
+      <w:start w:val="1"/>
+      <w:numFmt w:val="bullet"/>
+      <w:lvlText w:val="o"/>
+      <w:lvlJc w:val="left"/>
+      <w:pPr>
+        <w:ind w:left="6120" w:hanging="360"/>
+      </w:pPr>
+      <w:rPr>
+        <w:rFonts w:ascii="Courier New" w:hAnsi="Courier New" w:cs="Courier New" w:hint="default"/>
+      </w:rPr>
+    </w:lvl>
+    <w:lvl w:ilvl="8" w:tplc="04090005" w:tentative="1">
+      <w:start w:val="1"/>
+      <w:numFmt w:val="bullet"/>
+      <w:lvlText w:val=""/>
+      <w:lvlJc w:val="left"/>
+      <w:pPr>
+        <w:ind w:left="6840" w:hanging="360"/>
+      </w:pPr>
+      <w:rPr>
+        <w:rFonts w:ascii="Wingdings" w:hAnsi="Wingdings" w:hint="default"/>
+      </w:rPr>
+    </w:lvl>
+  </w:abstractNum>
+  <w:abstractNum w:abstractNumId="1">
     <w:nsid w:val="1D835B5A"/>
     <w:multiLevelType w:val="hybridMultilevel"/>
     <w:tmpl w:val="1C0C43EA"/>
@@ -3594,7 +3926,7 @@
       </w:rPr>
     </w:lvl>
   </w:abstractNum>
-  <w:abstractNum w:abstractNumId="1">
+  <w:abstractNum w:abstractNumId="2">
     <w:nsid w:val="23094A32"/>
     <w:multiLevelType w:val="hybridMultilevel"/>
     <w:tmpl w:val="DC8C7DBE"/>
@@ -3706,7 +4038,99 @@
       </w:rPr>
     </w:lvl>
   </w:abstractNum>
-  <w:abstractNum w:abstractNumId="2">
+  <w:abstractNum w:abstractNumId="3">
+    <w:nsid w:val="28BB59F6"/>
+    <w:multiLevelType w:val="hybridMultilevel"/>
+    <w:tmpl w:val="DEA60D10"/>
+    <w:lvl w:ilvl="0" w:tplc="0409000F">
+      <w:start w:val="1"/>
+      <w:numFmt w:val="decimal"/>
+      <w:lvlText w:val="%1."/>
+      <w:lvlJc w:val="left"/>
+      <w:pPr>
+        <w:ind w:left="720" w:hanging="360"/>
+      </w:pPr>
+      <w:rPr>
+        <w:rFonts w:hint="default"/>
+      </w:rPr>
+    </w:lvl>
+    <w:lvl w:ilvl="1" w:tplc="789C6114">
+      <w:start w:val="1"/>
+      <w:numFmt w:val="bullet"/>
+      <w:lvlText w:val=""/>
+      <w:lvlJc w:val="left"/>
+      <w:pPr>
+        <w:ind w:left="1440" w:hanging="360"/>
+      </w:pPr>
+      <w:rPr>
+        <w:rFonts w:ascii="Wingdings" w:eastAsiaTheme="minorEastAsia" w:hAnsi="Wingdings" w:cs="Times New Roman" w:hint="default"/>
+      </w:rPr>
+    </w:lvl>
+    <w:lvl w:ilvl="2" w:tplc="0409001B">
+      <w:start w:val="1"/>
+      <w:numFmt w:val="lowerRoman"/>
+      <w:lvlText w:val="%3."/>
+      <w:lvlJc w:val="right"/>
+      <w:pPr>
+        <w:ind w:left="2160" w:hanging="180"/>
+      </w:pPr>
+    </w:lvl>
+    <w:lvl w:ilvl="3" w:tplc="0409000F" w:tentative="1">
+      <w:start w:val="1"/>
+      <w:numFmt w:val="decimal"/>
+      <w:lvlText w:val="%4."/>
+      <w:lvlJc w:val="left"/>
+      <w:pPr>
+        <w:ind w:left="2880" w:hanging="360"/>
+      </w:pPr>
+    </w:lvl>
+    <w:lvl w:ilvl="4" w:tplc="04090019" w:tentative="1">
+      <w:start w:val="1"/>
+      <w:numFmt w:val="lowerLetter"/>
+      <w:lvlText w:val="%5."/>
+      <w:lvlJc w:val="left"/>
+      <w:pPr>
+        <w:ind w:left="3600" w:hanging="360"/>
+      </w:pPr>
+    </w:lvl>
+    <w:lvl w:ilvl="5" w:tplc="0409001B" w:tentative="1">
+      <w:start w:val="1"/>
+      <w:numFmt w:val="lowerRoman"/>
+      <w:lvlText w:val="%6."/>
+      <w:lvlJc w:val="right"/>
+      <w:pPr>
+        <w:ind w:left="4320" w:hanging="180"/>
+      </w:pPr>
+    </w:lvl>
+    <w:lvl w:ilvl="6" w:tplc="0409000F" w:tentative="1">
+      <w:start w:val="1"/>
+      <w:numFmt w:val="decimal"/>
+      <w:lvlText w:val="%7."/>
+      <w:lvlJc w:val="left"/>
+      <w:pPr>
+        <w:ind w:left="5040" w:hanging="360"/>
+      </w:pPr>
+    </w:lvl>
+    <w:lvl w:ilvl="7" w:tplc="04090019" w:tentative="1">
+      <w:start w:val="1"/>
+      <w:numFmt w:val="lowerLetter"/>
+      <w:lvlText w:val="%8."/>
+      <w:lvlJc w:val="left"/>
+      <w:pPr>
+        <w:ind w:left="5760" w:hanging="360"/>
+      </w:pPr>
+    </w:lvl>
+    <w:lvl w:ilvl="8" w:tplc="0409001B" w:tentative="1">
+      <w:start w:val="1"/>
+      <w:numFmt w:val="lowerRoman"/>
+      <w:lvlText w:val="%9."/>
+      <w:lvlJc w:val="right"/>
+      <w:pPr>
+        <w:ind w:left="6480" w:hanging="180"/>
+      </w:pPr>
+    </w:lvl>
+  </w:abstractNum>
+  <w:abstractNum w:abstractNumId="4">
     <w:nsid w:val="2BE53CA9"/>
     <w:multiLevelType w:val="hybridMultilevel"/>
     <w:tmpl w:val="8C9E362E"/>
@@ -3818,7 +4242,7 @@
       </w:rPr>
     </w:lvl>
   </w:abstractNum>
-  <w:abstractNum w:abstractNumId="3">
+  <w:abstractNum w:abstractNumId="5">
     <w:nsid w:val="2D98689B"/>
     <w:multiLevelType w:val="hybridMultilevel"/>
     <w:tmpl w:val="3076A67E"/>
@@ -3907,7 +4331,119 @@
       </w:pPr>
     </w:lvl>
   </w:abstractNum>
-  <w:abstractNum w:abstractNumId="4">
+  <w:abstractNum w:abstractNumId="6">
+    <w:nsid w:val="2F5054EC"/>
+    <w:multiLevelType w:val="hybridMultilevel"/>
+    <w:tmpl w:val="39641EFE"/>
+    <w:lvl w:ilvl="0" w:tplc="1250E242">
+      <w:numFmt w:val="bullet"/>
+      <w:lvlText w:val="-"/>
+      <w:lvlJc w:val="left"/>
+      <w:pPr>
+        <w:ind w:left="2160" w:hanging="360"/>
+      </w:pPr>
+      <w:rPr>
+        <w:rFonts w:ascii="Calibri" w:eastAsiaTheme="minorHAnsi" w:hAnsi="Calibri" w:cstheme="minorBidi" w:hint="default"/>
+      </w:rPr>
+    </w:lvl>
+    <w:lvl w:ilvl="1" w:tplc="48090003" w:tentative="1">
+      <w:start w:val="1"/>
+      <w:numFmt w:val="bullet"/>
+      <w:lvlText w:val="o"/>
+      <w:lvlJc w:val="left"/>
+      <w:pPr>
+        <w:ind w:left="2880" w:hanging="360"/>
+      </w:pPr>
+      <w:rPr>
+        <w:rFonts w:ascii="Courier New" w:hAnsi="Courier New" w:cs="Courier New" w:hint="default"/>
+      </w:rPr>
+    </w:lvl>
+    <w:lvl w:ilvl="2" w:tplc="48090005" w:tentative="1">
+      <w:start w:val="1"/>
+      <w:numFmt w:val="bullet"/>
+      <w:lvlText w:val=""/>
+      <w:lvlJc w:val="left"/>
+      <w:pPr>
+        <w:ind w:left="3600" w:hanging="360"/>
+      </w:pPr>
+      <w:rPr>
+        <w:rFonts w:ascii="Wingdings" w:hAnsi="Wingdings" w:hint="default"/>
+      </w:rPr>
+    </w:lvl>
+    <w:lvl w:ilvl="3" w:tplc="48090001" w:tentative="1">
+      <w:start w:val="1"/>
+      <w:numFmt w:val="bullet"/>
+      <w:lvlText w:val=""/>
+      <w:lvlJc w:val="left"/>
+      <w:pPr>
+        <w:ind w:left="4320" w:hanging="360"/>
+      </w:pPr>
+      <w:rPr>
+        <w:rFonts w:ascii="Symbol" w:hAnsi="Symbol" w:hint="default"/>
+      </w:rPr>
+    </w:lvl>
+    <w:lvl w:ilvl="4" w:tplc="48090003" w:tentative="1">
+      <w:start w:val="1"/>
+      <w:numFmt w:val="bullet"/>
+      <w:lvlText w:val="o"/>
+      <w:lvlJc w:val="left"/>
+      <w:pPr>
+        <w:ind w:left="5040" w:hanging="360"/>
+      </w:pPr>
+      <w:rPr>
+        <w:rFonts w:ascii="Courier New" w:hAnsi="Courier New" w:cs="Courier New" w:hint="default"/>
+      </w:rPr>
+    </w:lvl>
+    <w:lvl w:ilvl="5" w:tplc="48090005" w:tentative="1">
+      <w:start w:val="1"/>
+      <w:numFmt w:val="bullet"/>
+      <w:lvlText w:val=""/>
+      <w:lvlJc w:val="left"/>
+      <w:pPr>
+        <w:ind w:left="5760" w:hanging="360"/>
+      </w:pPr>
+      <w:rPr>
+        <w:rFonts w:ascii="Wingdings" w:hAnsi="Wingdings" w:hint="default"/>
+      </w:rPr>
+    </w:lvl>
+    <w:lvl w:ilvl="6" w:tplc="48090001" w:tentative="1">
+      <w:start w:val="1"/>
+      <w:numFmt w:val="bullet"/>
+      <w:lvlText w:val=""/>
+      <w:lvlJc w:val="left"/>
+      <w:pPr>
+        <w:ind w:left="6480" w:hanging="360"/>
+      </w:pPr>
+      <w:rPr>
+        <w:rFonts w:ascii="Symbol" w:hAnsi="Symbol" w:hint="default"/>
+      </w:rPr>
+    </w:lvl>
+    <w:lvl w:ilvl="7" w:tplc="48090003" w:tentative="1">
+      <w:start w:val="1"/>
+      <w:numFmt w:val="bullet"/>
+      <w:lvlText w:val="o"/>
+      <w:lvlJc w:val="left"/>
+      <w:pPr>
+        <w:ind w:left="7200" w:hanging="360"/>
+      </w:pPr>
+      <w:rPr>
+        <w:rFonts w:ascii="Courier New" w:hAnsi="Courier New" w:cs="Courier New" w:hint="default"/>
+      </w:rPr>
+    </w:lvl>
+    <w:lvl w:ilvl="8" w:tplc="48090005" w:tentative="1">
+      <w:start w:val="1"/>
+      <w:numFmt w:val="bullet"/>
+      <w:lvlText w:val=""/>
+      <w:lvlJc w:val="left"/>
+      <w:pPr>
+        <w:ind w:left="7920" w:hanging="360"/>
+      </w:pPr>
+      <w:rPr>
+        <w:rFonts w:ascii="Wingdings" w:hAnsi="Wingdings" w:hint="default"/>
+      </w:rPr>
+    </w:lvl>
+  </w:abstractNum>
+  <w:abstractNum w:abstractNumId="7">
     <w:nsid w:val="4AE56C24"/>
     <w:multiLevelType w:val="hybridMultilevel"/>
     <w:tmpl w:val="C8B68AA6"/>
@@ -3997,20 +4533,465 @@
       </w:pPr>
     </w:lvl>
   </w:abstractNum>
+  <w:abstractNum w:abstractNumId="8">
+    <w:nsid w:val="595C776B"/>
+    <w:multiLevelType w:val="hybridMultilevel"/>
+    <w:tmpl w:val="AFAE300A"/>
+    <w:lvl w:ilvl="0" w:tplc="4809000F">
+      <w:start w:val="1"/>
+      <w:numFmt w:val="decimal"/>
+      <w:lvlText w:val="%1."/>
+      <w:lvlJc w:val="left"/>
+      <w:pPr>
+        <w:ind w:left="1080" w:hanging="360"/>
+      </w:pPr>
+    </w:lvl>
+    <w:lvl w:ilvl="1" w:tplc="48090019" w:tentative="1">
+      <w:start w:val="1"/>
+      <w:numFmt w:val="lowerLetter"/>
+      <w:lvlText w:val="%2."/>
+      <w:lvlJc w:val="left"/>
+      <w:pPr>
+        <w:ind w:left="1800" w:hanging="360"/>
+      </w:pPr>
+    </w:lvl>
+    <w:lvl w:ilvl="2" w:tplc="4809001B" w:tentative="1">
+      <w:start w:val="1"/>
+      <w:numFmt w:val="lowerRoman"/>
+      <w:lvlText w:val="%3."/>
+      <w:lvlJc w:val="right"/>
+      <w:pPr>
+        <w:ind w:left="2520" w:hanging="180"/>
+      </w:pPr>
+    </w:lvl>
+    <w:lvl w:ilvl="3" w:tplc="4809000F" w:tentative="1">
+      <w:start w:val="1"/>
+      <w:numFmt w:val="decimal"/>
+      <w:lvlText w:val="%4."/>
+      <w:lvlJc w:val="left"/>
+      <w:pPr>
+        <w:ind w:left="3240" w:hanging="360"/>
+      </w:pPr>
+    </w:lvl>
+    <w:lvl w:ilvl="4" w:tplc="48090019" w:tentative="1">
+      <w:start w:val="1"/>
+      <w:numFmt w:val="lowerLetter"/>
+      <w:lvlText w:val="%5."/>
+      <w:lvlJc w:val="left"/>
+      <w:pPr>
+        <w:ind w:left="3960" w:hanging="360"/>
+      </w:pPr>
+    </w:lvl>
+    <w:lvl w:ilvl="5" w:tplc="4809001B" w:tentative="1">
+      <w:start w:val="1"/>
+      <w:numFmt w:val="lowerRoman"/>
+      <w:lvlText w:val="%6."/>
+      <w:lvlJc w:val="right"/>
+      <w:pPr>
+        <w:ind w:left="4680" w:hanging="180"/>
+      </w:pPr>
+    </w:lvl>
+    <w:lvl w:ilvl="6" w:tplc="4809000F" w:tentative="1">
+      <w:start w:val="1"/>
+      <w:numFmt w:val="decimal"/>
+      <w:lvlText w:val="%7."/>
+      <w:lvlJc w:val="left"/>
+      <w:pPr>
+        <w:ind w:left="5400" w:hanging="360"/>
+      </w:pPr>
+    </w:lvl>
+    <w:lvl w:ilvl="7" w:tplc="48090019" w:tentative="1">
+      <w:start w:val="1"/>
+      <w:numFmt w:val="lowerLetter"/>
+      <w:lvlText w:val="%8."/>
+      <w:lvlJc w:val="left"/>
+      <w:pPr>
+        <w:ind w:left="6120" w:hanging="360"/>
+      </w:pPr>
+    </w:lvl>
+    <w:lvl w:ilvl="8" w:tplc="4809001B" w:tentative="1">
+      <w:start w:val="1"/>
+      <w:numFmt w:val="lowerRoman"/>
+      <w:lvlText w:val="%9."/>
+      <w:lvlJc w:val="right"/>
+      <w:pPr>
+        <w:ind w:left="6840" w:hanging="180"/>
+      </w:pPr>
+    </w:lvl>
+  </w:abstractNum>
+  <w:abstractNum w:abstractNumId="9">
+    <w:nsid w:val="5A1E671F"/>
+    <w:multiLevelType w:val="hybridMultilevel"/>
+    <w:tmpl w:val="3BFA746E"/>
+    <w:lvl w:ilvl="0" w:tplc="1250E242">
+      <w:numFmt w:val="bullet"/>
+      <w:lvlText w:val="-"/>
+      <w:lvlJc w:val="left"/>
+      <w:pPr>
+        <w:ind w:left="2040" w:hanging="360"/>
+      </w:pPr>
+      <w:rPr>
+        <w:rFonts w:ascii="Calibri" w:eastAsiaTheme="minorHAnsi" w:hAnsi="Calibri" w:cstheme="minorBidi" w:hint="default"/>
+      </w:rPr>
+    </w:lvl>
+    <w:lvl w:ilvl="1" w:tplc="48090003" w:tentative="1">
+      <w:start w:val="1"/>
+      <w:numFmt w:val="bullet"/>
+      <w:lvlText w:val="o"/>
+      <w:lvlJc w:val="left"/>
+      <w:pPr>
+        <w:ind w:left="2760" w:hanging="360"/>
+      </w:pPr>
+      <w:rPr>
+        <w:rFonts w:ascii="Courier New" w:hAnsi="Courier New" w:cs="Courier New" w:hint="default"/>
+      </w:rPr>
+    </w:lvl>
+    <w:lvl w:ilvl="2" w:tplc="48090005" w:tentative="1">
+      <w:start w:val="1"/>
+      <w:numFmt w:val="bullet"/>
+      <w:lvlText w:val=""/>
+      <w:lvlJc w:val="left"/>
+      <w:pPr>
+        <w:ind w:left="3480" w:hanging="360"/>
+      </w:pPr>
+      <w:rPr>
+        <w:rFonts w:ascii="Wingdings" w:hAnsi="Wingdings" w:hint="default"/>
+      </w:rPr>
+    </w:lvl>
+    <w:lvl w:ilvl="3" w:tplc="48090001" w:tentative="1">
+      <w:start w:val="1"/>
+      <w:numFmt w:val="bullet"/>
+      <w:lvlText w:val=""/>
+      <w:lvlJc w:val="left"/>
+      <w:pPr>
+        <w:ind w:left="4200" w:hanging="360"/>
+      </w:pPr>
+      <w:rPr>
+        <w:rFonts w:ascii="Symbol" w:hAnsi="Symbol" w:hint="default"/>
+      </w:rPr>
+    </w:lvl>
+    <w:lvl w:ilvl="4" w:tplc="48090003" w:tentative="1">
+      <w:start w:val="1"/>
+      <w:numFmt w:val="bullet"/>
+      <w:lvlText w:val="o"/>
+      <w:lvlJc w:val="left"/>
+      <w:pPr>
+        <w:ind w:left="4920" w:hanging="360"/>
+      </w:pPr>
+      <w:rPr>
+        <w:rFonts w:ascii="Courier New" w:hAnsi="Courier New" w:cs="Courier New" w:hint="default"/>
+      </w:rPr>
+    </w:lvl>
+    <w:lvl w:ilvl="5" w:tplc="48090005" w:tentative="1">
+      <w:start w:val="1"/>
+      <w:numFmt w:val="bullet"/>
+      <w:lvlText w:val=""/>
+      <w:lvlJc w:val="left"/>
+      <w:pPr>
+        <w:ind w:left="5640" w:hanging="360"/>
+      </w:pPr>
+      <w:rPr>
+        <w:rFonts w:ascii="Wingdings" w:hAnsi="Wingdings" w:hint="default"/>
+      </w:rPr>
+    </w:lvl>
+    <w:lvl w:ilvl="6" w:tplc="48090001" w:tentative="1">
+      <w:start w:val="1"/>
+      <w:numFmt w:val="bullet"/>
+      <w:lvlText w:val=""/>
+      <w:lvlJc w:val="left"/>
+      <w:pPr>
+        <w:ind w:left="6360" w:hanging="360"/>
+      </w:pPr>
+      <w:rPr>
+        <w:rFonts w:ascii="Symbol" w:hAnsi="Symbol" w:hint="default"/>
+      </w:rPr>
+    </w:lvl>
+    <w:lvl w:ilvl="7" w:tplc="48090003" w:tentative="1">
+      <w:start w:val="1"/>
+      <w:numFmt w:val="bullet"/>
+      <w:lvlText w:val="o"/>
+      <w:lvlJc w:val="left"/>
+      <w:pPr>
+        <w:ind w:left="7080" w:hanging="360"/>
+      </w:pPr>
+      <w:rPr>
+        <w:rFonts w:ascii="Courier New" w:hAnsi="Courier New" w:cs="Courier New" w:hint="default"/>
+      </w:rPr>
+    </w:lvl>
+    <w:lvl w:ilvl="8" w:tplc="48090005" w:tentative="1">
+      <w:start w:val="1"/>
+      <w:numFmt w:val="bullet"/>
+      <w:lvlText w:val=""/>
+      <w:lvlJc w:val="left"/>
+      <w:pPr>
+        <w:ind w:left="7800" w:hanging="360"/>
+      </w:pPr>
+      <w:rPr>
+        <w:rFonts w:ascii="Wingdings" w:hAnsi="Wingdings" w:hint="default"/>
+      </w:rPr>
+    </w:lvl>
+  </w:abstractNum>
+  <w:abstractNum w:abstractNumId="10">
+    <w:nsid w:val="65FD57E6"/>
+    <w:multiLevelType w:val="hybridMultilevel"/>
+    <w:tmpl w:val="0894676E"/>
+    <w:lvl w:ilvl="0" w:tplc="789C6114">
+      <w:start w:val="1"/>
+      <w:numFmt w:val="bullet"/>
+      <w:lvlText w:val=""/>
+      <w:lvlJc w:val="left"/>
+      <w:pPr>
+        <w:ind w:left="2160" w:hanging="360"/>
+      </w:pPr>
+      <w:rPr>
+        <w:rFonts w:ascii="Wingdings" w:eastAsiaTheme="minorEastAsia" w:hAnsi="Wingdings" w:cs="Times New Roman" w:hint="default"/>
+      </w:rPr>
+    </w:lvl>
+    <w:lvl w:ilvl="1" w:tplc="04090003" w:tentative="1">
+      <w:start w:val="1"/>
+      <w:numFmt w:val="bullet"/>
+      <w:lvlText w:val="o"/>
+      <w:lvlJc w:val="left"/>
+      <w:pPr>
+        <w:ind w:left="2880" w:hanging="360"/>
+      </w:pPr>
+      <w:rPr>
+        <w:rFonts w:ascii="Courier New" w:hAnsi="Courier New" w:cs="Courier New" w:hint="default"/>
+      </w:rPr>
+    </w:lvl>
+    <w:lvl w:ilvl="2" w:tplc="04090005" w:tentative="1">
+      <w:start w:val="1"/>
+      <w:numFmt w:val="bullet"/>
+      <w:lvlText w:val=""/>
+      <w:lvlJc w:val="left"/>
+      <w:pPr>
+        <w:ind w:left="3600" w:hanging="360"/>
+      </w:pPr>
+      <w:rPr>
+        <w:rFonts w:ascii="Wingdings" w:hAnsi="Wingdings" w:hint="default"/>
+      </w:rPr>
+    </w:lvl>
+    <w:lvl w:ilvl="3" w:tplc="04090001" w:tentative="1">
+      <w:start w:val="1"/>
+      <w:numFmt w:val="bullet"/>
+      <w:lvlText w:val=""/>
+      <w:lvlJc w:val="left"/>
+      <w:pPr>
+        <w:ind w:left="4320" w:hanging="360"/>
+      </w:pPr>
+      <w:rPr>
+        <w:rFonts w:ascii="Symbol" w:hAnsi="Symbol" w:hint="default"/>
+      </w:rPr>
+    </w:lvl>
+    <w:lvl w:ilvl="4" w:tplc="04090003" w:tentative="1">
+      <w:start w:val="1"/>
+      <w:numFmt w:val="bullet"/>
+      <w:lvlText w:val="o"/>
+      <w:lvlJc w:val="left"/>
+      <w:pPr>
+        <w:ind w:left="5040" w:hanging="360"/>
+      </w:pPr>
+      <w:rPr>
+        <w:rFonts w:ascii="Courier New" w:hAnsi="Courier New" w:cs="Courier New" w:hint="default"/>
+      </w:rPr>
+    </w:lvl>
+    <w:lvl w:ilvl="5" w:tplc="04090005" w:tentative="1">
+      <w:start w:val="1"/>
+      <w:numFmt w:val="bullet"/>
+      <w:lvlText w:val=""/>
+      <w:lvlJc w:val="left"/>
+      <w:pPr>
+        <w:ind w:left="5760" w:hanging="360"/>
+      </w:pPr>
+      <w:rPr>
+        <w:rFonts w:ascii="Wingdings" w:hAnsi="Wingdings" w:hint="default"/>
+      </w:rPr>
+    </w:lvl>
+    <w:lvl w:ilvl="6" w:tplc="04090001" w:tentative="1">
+      <w:start w:val="1"/>
+      <w:numFmt w:val="bullet"/>
+      <w:lvlText w:val=""/>
+      <w:lvlJc w:val="left"/>
+      <w:pPr>
+        <w:ind w:left="6480" w:hanging="360"/>
+      </w:pPr>
+      <w:rPr>
+        <w:rFonts w:ascii="Symbol" w:hAnsi="Symbol" w:hint="default"/>
+      </w:rPr>
+    </w:lvl>
+    <w:lvl w:ilvl="7" w:tplc="04090003" w:tentative="1">
+      <w:start w:val="1"/>
+      <w:numFmt w:val="bullet"/>
+      <w:lvlText w:val="o"/>
+      <w:lvlJc w:val="left"/>
+      <w:pPr>
+        <w:ind w:left="7200" w:hanging="360"/>
+      </w:pPr>
+      <w:rPr>
+        <w:rFonts w:ascii="Courier New" w:hAnsi="Courier New" w:cs="Courier New" w:hint="default"/>
+      </w:rPr>
+    </w:lvl>
+    <w:lvl w:ilvl="8" w:tplc="04090005" w:tentative="1">
+      <w:start w:val="1"/>
+      <w:numFmt w:val="bullet"/>
+      <w:lvlText w:val=""/>
+      <w:lvlJc w:val="left"/>
+      <w:pPr>
+        <w:ind w:left="7920" w:hanging="360"/>
+      </w:pPr>
+      <w:rPr>
+        <w:rFonts w:ascii="Wingdings" w:hAnsi="Wingdings" w:hint="default"/>
+      </w:rPr>
+    </w:lvl>
+  </w:abstractNum>
+  <w:abstractNum w:abstractNumId="11">
+    <w:nsid w:val="78B46043"/>
+    <w:multiLevelType w:val="hybridMultilevel"/>
+    <w:tmpl w:val="07CC6032"/>
+    <w:lvl w:ilvl="0" w:tplc="789C6114">
+      <w:start w:val="1"/>
+      <w:numFmt w:val="bullet"/>
+      <w:lvlText w:val=""/>
+      <w:lvlJc w:val="left"/>
+      <w:pPr>
+        <w:ind w:left="1800" w:hanging="360"/>
+      </w:pPr>
+      <w:rPr>
+        <w:rFonts w:ascii="Wingdings" w:eastAsiaTheme="minorEastAsia" w:hAnsi="Wingdings" w:cs="Times New Roman" w:hint="default"/>
+      </w:rPr>
+    </w:lvl>
+    <w:lvl w:ilvl="1" w:tplc="04090003" w:tentative="1">
+      <w:start w:val="1"/>
+      <w:numFmt w:val="bullet"/>
+      <w:lvlText w:val="o"/>
+      <w:lvlJc w:val="left"/>
+      <w:pPr>
+        <w:ind w:left="2160" w:hanging="360"/>
+      </w:pPr>
+      <w:rPr>
+        <w:rFonts w:ascii="Courier New" w:hAnsi="Courier New" w:cs="Courier New" w:hint="default"/>
+      </w:rPr>
+    </w:lvl>
+    <w:lvl w:ilvl="2" w:tplc="04090005" w:tentative="1">
+      <w:start w:val="1"/>
+      <w:numFmt w:val="bullet"/>
+      <w:lvlText w:val=""/>
+      <w:lvlJc w:val="left"/>
+      <w:pPr>
+        <w:ind w:left="2880" w:hanging="360"/>
+      </w:pPr>
+      <w:rPr>
+        <w:rFonts w:ascii="Wingdings" w:hAnsi="Wingdings" w:hint="default"/>
+      </w:rPr>
+    </w:lvl>
+    <w:lvl w:ilvl="3" w:tplc="04090001" w:tentative="1">
+      <w:start w:val="1"/>
+      <w:numFmt w:val="bullet"/>
+      <w:lvlText w:val=""/>
+      <w:lvlJc w:val="left"/>
+      <w:pPr>
+        <w:ind w:left="3600" w:hanging="360"/>
+      </w:pPr>
+      <w:rPr>
+        <w:rFonts w:ascii="Symbol" w:hAnsi="Symbol" w:hint="default"/>
+      </w:rPr>
+    </w:lvl>
+    <w:lvl w:ilvl="4" w:tplc="04090003" w:tentative="1">
+      <w:start w:val="1"/>
+      <w:numFmt w:val="bullet"/>
+      <w:lvlText w:val="o"/>
+      <w:lvlJc w:val="left"/>
+      <w:pPr>
+        <w:ind w:left="4320" w:hanging="360"/>
+      </w:pPr>
+      <w:rPr>
+        <w:rFonts w:ascii="Courier New" w:hAnsi="Courier New" w:cs="Courier New" w:hint="default"/>
+      </w:rPr>
+    </w:lvl>
+    <w:lvl w:ilvl="5" w:tplc="04090005" w:tentative="1">
+      <w:start w:val="1"/>
+      <w:numFmt w:val="bullet"/>
+      <w:lvlText w:val=""/>
+      <w:lvlJc w:val="left"/>
+      <w:pPr>
+        <w:ind w:left="5040" w:hanging="360"/>
+      </w:pPr>
+      <w:rPr>
+        <w:rFonts w:ascii="Wingdings" w:hAnsi="Wingdings" w:hint="default"/>
+      </w:rPr>
+    </w:lvl>
+    <w:lvl w:ilvl="6" w:tplc="04090001" w:tentative="1">
+      <w:start w:val="1"/>
+      <w:numFmt w:val="bullet"/>
+      <w:lvlText w:val=""/>
+      <w:lvlJc w:val="left"/>
+      <w:pPr>
+        <w:ind w:left="5760" w:hanging="360"/>
+      </w:pPr>
+      <w:rPr>
+        <w:rFonts w:ascii="Symbol" w:hAnsi="Symbol" w:hint="default"/>
+      </w:rPr>
+    </w:lvl>
+    <w:lvl w:ilvl="7" w:tplc="04090003" w:tentative="1">
+      <w:start w:val="1"/>
+      <w:numFmt w:val="bullet"/>
+      <w:lvlText w:val="o"/>
+      <w:lvlJc w:val="left"/>
+      <w:pPr>
+        <w:ind w:left="6480" w:hanging="360"/>
+      </w:pPr>
+      <w:rPr>
+        <w:rFonts w:ascii="Courier New" w:hAnsi="Courier New" w:cs="Courier New" w:hint="default"/>
+      </w:rPr>
+    </w:lvl>
+    <w:lvl w:ilvl="8" w:tplc="04090005" w:tentative="1">
+      <w:start w:val="1"/>
+      <w:numFmt w:val="bullet"/>
+      <w:lvlText w:val=""/>
+      <w:lvlJc w:val="left"/>
+      <w:pPr>
+        <w:ind w:left="7200" w:hanging="360"/>
+      </w:pPr>
+      <w:rPr>
+        <w:rFonts w:ascii="Wingdings" w:hAnsi="Wingdings" w:hint="default"/>
+      </w:rPr>
+    </w:lvl>
+  </w:abstractNum>
   <w:num w:numId="1">
+    <w:abstractNumId w:val="7"/>
+  </w:num>
+  <w:num w:numId="2">
+    <w:abstractNumId w:val="1"/>
+  </w:num>
+  <w:num w:numId="3">
+    <w:abstractNumId w:val="5"/>
+  </w:num>
+  <w:num w:numId="4">
+    <w:abstractNumId w:val="2"/>
+  </w:num>
+  <w:num w:numId="5">
     <w:abstractNumId w:val="4"/>
   </w:num>
-  <w:num w:numId="2">
+  <w:num w:numId="6">
+    <w:abstractNumId w:val="8"/>
+  </w:num>
+  <w:num w:numId="7">
+    <w:abstractNumId w:val="9"/>
+  </w:num>
+  <w:num w:numId="8">
+    <w:abstractNumId w:val="6"/>
+  </w:num>
+  <w:num w:numId="9">
+    <w:abstractNumId w:val="3"/>
+  </w:num>
+  <w:num w:numId="10">
     <w:abstractNumId w:val="0"/>
   </w:num>
-  <w:num w:numId="3">
-    <w:abstractNumId w:val="3"/>
+  <w:num w:numId="11">
+    <w:abstractNumId w:val="11"/>
   </w:num>
-  <w:num w:numId="4">
-    <w:abstractNumId w:val="1"/>
-  </w:num>
-  <w:num w:numId="5">
-    <w:abstractNumId w:val="2"/>
+  <w:num w:numId="12">
+    <w:abstractNumId w:val="10"/>
   </w:num>
 </w:numbering>
 </file>
@@ -5017,49 +5998,25 @@
 </file>
 
 <file path=word/glossary/document.xml><?xml version="1.0" encoding="utf-8"?>
-<w:glossaryDocument xmlns:wpc="http://schemas.microsoft.com/office/word/2010/wordprocessingCanvas" xmlns:mc="http://schemas.openxmlformats.org/markup-compatibility/2006" xmlns:o="urn:schemas-microsoft-com:office:office" xmlns:r="http://schemas.openxmlformats.org/officeDocument/2006/relationships" xmlns:m="http://schemas.openxmlformats.org/officeDocument/2006/math" xmlns:v="urn:schemas-microsoft-com:vml" xmlns:wp14="http://schemas.microsoft.com/office/word/2010/wordprocessingDrawing" xmlns:wp="http://schemas.openxmlformats.org/drawingml/2006/wordprocessingDrawing" xmlns:w10="urn:schemas-microsoft-com:office:word" xmlns:w="http://schemas.openxmlformats.org/wordprocessingml/2006/main" xmlns:w14="http://schemas.microsoft.com/office/word/2010/wordml" xmlns:w15="http://schemas.microsoft.com/office/word/2012/wordml" xmlns:wpg="http://schemas.microsoft.com/office/word/2010/wordprocessingGroup" xmlns:wpi="http://schemas.microsoft.com/office/word/2010/wordprocessingInk" xmlns:wne="http://schemas.microsoft.com/office/word/2006/wordml" xmlns:wps="http://schemas.microsoft.com/office/word/2010/wordprocessingShape" mc:Ignorable="w14 w15 wp14">
-  <w:docParts>
-    <w:docPart>
-      <w:docPartPr>
-        <w:name w:val="434020456F99416698C029332253E95A"/>
-        <w:category>
-          <w:name w:val="General"/>
-          <w:gallery w:val="placeholder"/>
-        </w:category>
-        <w:types>
-          <w:type w:val="bbPlcHdr"/>
-        </w:types>
-        <w:behaviors>
-          <w:behavior w:val="content"/>
-        </w:behaviors>
-        <w:guid w:val="{7EA82B1E-CFCA-487B-9844-FA9BDE8A3DC3}"/>
-      </w:docPartPr>
-      <w:docPartBody>
-        <w:p>
-          <w:pPr>
-            <w:pStyle w:val="434020456F99416698C029332253E95A"/>
-          </w:pPr>
-          <w:r>
-            <w:rPr>
-              <w:rStyle w:val="PlaceholderText"/>
-            </w:rPr>
-            <w:t>Click here to enter text.</w:t>
-          </w:r>
-        </w:p>
-      </w:docPartBody>
-    </w:docPart>
-  </w:docParts>
-</w:glossaryDocument>
+<w:glossaryDocument xmlns:wpc="http://schemas.microsoft.com/office/word/2010/wordprocessingCanvas" xmlns:mc="http://schemas.openxmlformats.org/markup-compatibility/2006" xmlns:o="urn:schemas-microsoft-com:office:office" xmlns:r="http://schemas.openxmlformats.org/officeDocument/2006/relationships" xmlns:m="http://schemas.openxmlformats.org/officeDocument/2006/math" xmlns:v="urn:schemas-microsoft-com:vml" xmlns:wp14="http://schemas.microsoft.com/office/word/2010/wordprocessingDrawing" xmlns:wp="http://schemas.openxmlformats.org/drawingml/2006/wordprocessingDrawing" xmlns:w10="urn:schemas-microsoft-com:office:word" xmlns:w="http://schemas.openxmlformats.org/wordprocessingml/2006/main" xmlns:w14="http://schemas.microsoft.com/office/word/2010/wordml" xmlns:w15="http://schemas.microsoft.com/office/word/2012/wordml" xmlns:wpg="http://schemas.microsoft.com/office/word/2010/wordprocessingGroup" xmlns:wpi="http://schemas.microsoft.com/office/word/2010/wordprocessingInk" xmlns:wne="http://schemas.microsoft.com/office/word/2006/wordml" xmlns:wps="http://schemas.microsoft.com/office/word/2010/wordprocessingShape" mc:Ignorable="w14 w15 wp14"/>
 </file>
 
 <file path=word/glossary/fontTable.xml><?xml version="1.0" encoding="utf-8"?>
 <w:fonts xmlns:mc="http://schemas.openxmlformats.org/markup-compatibility/2006" xmlns:r="http://schemas.openxmlformats.org/officeDocument/2006/relationships" xmlns:w="http://schemas.openxmlformats.org/wordprocessingml/2006/main" xmlns:w14="http://schemas.microsoft.com/office/word/2010/wordml" xmlns:w15="http://schemas.microsoft.com/office/word/2012/wordml" mc:Ignorable="w14 w15">
-  <w:font w:name="Symbol">
-    <w:panose1 w:val="05050102010706020507"/>
+  <w:font w:name="Wingdings">
+    <w:panose1 w:val="05000000000000000000"/>
     <w:charset w:val="02"/>
-    <w:family w:val="roman"/>
+    <w:family w:val="auto"/>
     <w:pitch w:val="variable"/>
     <w:sig w:usb0="00000000" w:usb1="10000000" w:usb2="00000000" w:usb3="00000000" w:csb0="80000000" w:csb1="00000000"/>
+  </w:font>
+  <w:font w:name="MS Mincho">
+    <w:altName w:val="ＭＳ 明朝"/>
+    <w:panose1 w:val="02020609040205080304"/>
+    <w:charset w:val="80"/>
+    <w:family w:val="modern"/>
+    <w:pitch w:val="fixed"/>
+    <w:sig w:usb0="E00002FF" w:usb1="6AC7FDFB" w:usb2="08000012" w:usb3="00000000" w:csb0="0002009F" w:csb1="00000000"/>
   </w:font>
   <w:font w:name="Times New Roman">
     <w:panose1 w:val="02020603050405020304"/>
@@ -5075,20 +6032,19 @@
     <w:pitch w:val="fixed"/>
     <w:sig w:usb0="E0002AFF" w:usb1="C0007843" w:usb2="00000009" w:usb3="00000000" w:csb0="000001FF" w:csb1="00000000"/>
   </w:font>
-  <w:font w:name="Wingdings">
-    <w:panose1 w:val="05000000000000000000"/>
+  <w:font w:name="Symbol">
+    <w:panose1 w:val="05050102010706020507"/>
     <w:charset w:val="02"/>
-    <w:family w:val="auto"/>
+    <w:family w:val="roman"/>
     <w:pitch w:val="variable"/>
     <w:sig w:usb0="00000000" w:usb1="10000000" w:usb2="00000000" w:usb3="00000000" w:csb0="80000000" w:csb1="00000000"/>
   </w:font>
-  <w:font w:name="MS Mincho">
-    <w:altName w:val="ＭＳ 明朝"/>
-    <w:panose1 w:val="02020609040205080304"/>
-    <w:charset w:val="80"/>
-    <w:family w:val="modern"/>
-    <w:pitch w:val="fixed"/>
-    <w:sig w:usb0="E00002FF" w:usb1="6AC7FDFB" w:usb2="08000012" w:usb3="00000000" w:csb0="0002009F" w:csb1="00000000"/>
+  <w:font w:name="Calibri">
+    <w:panose1 w:val="020F0502020204030204"/>
+    <w:charset w:val="00"/>
+    <w:family w:val="swiss"/>
+    <w:pitch w:val="variable"/>
+    <w:sig w:usb0="E00002FF" w:usb1="4000ACFF" w:usb2="00000001" w:usb3="00000000" w:csb0="0000019F" w:csb1="00000000"/>
   </w:font>
   <w:font w:name="Garamond">
     <w:panose1 w:val="02020404030301010803"/>
@@ -5111,13 +6067,6 @@
     <w:family w:val="modern"/>
     <w:pitch w:val="fixed"/>
     <w:sig w:usb0="E00002FF" w:usb1="6AC7FDFB" w:usb2="08000012" w:usb3="00000000" w:csb0="0002009F" w:csb1="00000000"/>
-  </w:font>
-  <w:font w:name="Calibri">
-    <w:panose1 w:val="020F0502020204030204"/>
-    <w:charset w:val="00"/>
-    <w:family w:val="swiss"/>
-    <w:pitch w:val="variable"/>
-    <w:sig w:usb0="E00002FF" w:usb1="4000ACFF" w:usb2="00000001" w:usb3="00000000" w:csb0="0000019F" w:csb1="00000000"/>
   </w:font>
   <w:font w:name="Calibri Light">
     <w:panose1 w:val="020F0302020204030204"/>
@@ -5147,6 +6096,7 @@
     <w:rsid w:val="008132F1"/>
     <w:rsid w:val="00A447E3"/>
     <w:rsid w:val="00CD2586"/>
+    <w:rsid w:val="00D47950"/>
   </w:rsids>
   <m:mathPr>
     <m:mathFont m:val="Cambria Math"/>
@@ -5881,7 +6831,7 @@
 </file>
 
 <file path=customXml/itemProps3.xml><?xml version="1.0" encoding="utf-8"?>
-<ds:datastoreItem xmlns:ds="http://schemas.openxmlformats.org/officeDocument/2006/customXml" ds:itemID="{12875EC4-0909-4C94-8457-F21694BC64C5}">
+<ds:datastoreItem xmlns:ds="http://schemas.openxmlformats.org/officeDocument/2006/customXml" ds:itemID="{B2822BC8-0211-4B30-8879-4B89499EB4E0}">
   <ds:schemaRefs>
     <ds:schemaRef ds:uri="http://schemas.openxmlformats.org/officeDocument/2006/bibliography"/>
   </ds:schemaRefs>

</xml_diff>